<commit_message>
working, but a lot of stuff getting sent
</commit_message>
<xml_diff>
--- a/LOG.docx
+++ b/LOG.docx
@@ -9,11 +9,20 @@
     </w:p>
     <w:p>
       <w:r>
-        <w:t>-Doing some research according to the suggested procudures in the handout and found the following:</w:t>
-      </w:r>
-    </w:p>
-    <w:p>
-      <w:r>
+        <w:t xml:space="preserve">-Doing some research according to the suggested </w:t>
+      </w:r>
+      <w:r>
+        <w:t>procedures</w:t>
+      </w:r>
+      <w:r>
+        <w:t xml:space="preserve"> in the handout and found the following:</w:t>
+      </w:r>
+    </w:p>
+    <w:p>
+      <w:r>
+        <w:rPr>
+          <w:noProof/>
+        </w:rPr>
         <w:drawing>
           <wp:inline distT="0" distB="0" distL="0" distR="0" wp14:anchorId="318BF543" wp14:editId="192C97B3">
             <wp:extent cx="1866900" cy="2779738"/>
@@ -296,27 +305,59 @@
           <w:i/>
           <w:iCs/>
         </w:rPr>
-        <w:t>7 MSB slave address bits and 1 LSB R/nW bit.</w:t>
-      </w:r>
-    </w:p>
-    <w:p>
-      <w:pPr>
-        <w:pStyle w:val="ListParagraph"/>
-        <w:numPr>
-          <w:ilvl w:val="0"/>
-          <w:numId w:val="1"/>
-        </w:numPr>
-        <w:rPr>
-          <w:i/>
-          <w:iCs/>
-        </w:rPr>
-      </w:pPr>
-      <w:r>
-        <w:rPr>
-          <w:i/>
-          <w:iCs/>
-        </w:rPr>
-        <w:t>If R/nW is 0, the master writes data into the selected slave; if it is 1, the master reads data out of</w:t>
+        <w:t>7 MSB slave address bits and 1 LSB R/</w:t>
+      </w:r>
+      <w:proofErr w:type="spellStart"/>
+      <w:r>
+        <w:rPr>
+          <w:i/>
+          <w:iCs/>
+        </w:rPr>
+        <w:t>nW</w:t>
+      </w:r>
+      <w:proofErr w:type="spellEnd"/>
+      <w:r>
+        <w:rPr>
+          <w:i/>
+          <w:iCs/>
+        </w:rPr>
+        <w:t xml:space="preserve"> bit.</w:t>
+      </w:r>
+    </w:p>
+    <w:p>
+      <w:pPr>
+        <w:pStyle w:val="ListParagraph"/>
+        <w:numPr>
+          <w:ilvl w:val="0"/>
+          <w:numId w:val="1"/>
+        </w:numPr>
+        <w:rPr>
+          <w:i/>
+          <w:iCs/>
+        </w:rPr>
+      </w:pPr>
+      <w:r>
+        <w:rPr>
+          <w:i/>
+          <w:iCs/>
+        </w:rPr>
+        <w:t>If R/</w:t>
+      </w:r>
+      <w:proofErr w:type="spellStart"/>
+      <w:r>
+        <w:rPr>
+          <w:i/>
+          <w:iCs/>
+        </w:rPr>
+        <w:t>nW</w:t>
+      </w:r>
+      <w:proofErr w:type="spellEnd"/>
+      <w:r>
+        <w:rPr>
+          <w:i/>
+          <w:iCs/>
+        </w:rPr>
+        <w:t xml:space="preserve"> is 0, the master writes data into the selected slave; if it is 1, the master reads data out of</w:t>
       </w:r>
       <w:r>
         <w:rPr>
@@ -349,6 +390,7 @@
         <w:rPr>
           <w:i/>
           <w:iCs/>
+          <w:noProof/>
         </w:rPr>
         <w:lastRenderedPageBreak/>
         <w:drawing>
@@ -425,15 +467,25 @@
           <w:sz w:val="20"/>
           <w:szCs w:val="20"/>
         </w:rPr>
-        <w:t xml:space="preserve">Have 12 MHz : </w:t>
-      </w:r>
-      <w:r>
-        <w:rPr>
-          <w:rFonts w:ascii="Arial" w:hAnsi="Arial" w:cs="Arial"/>
-          <w:sz w:val="20"/>
-          <w:szCs w:val="20"/>
-        </w:rPr>
-        <w:t>I2C_PSC</w:t>
+        <w:t xml:space="preserve">Have 12 </w:t>
+      </w:r>
+      <w:proofErr w:type="gramStart"/>
+      <w:r>
+        <w:rPr>
+          <w:rFonts w:ascii="Arial" w:hAnsi="Arial" w:cs="Arial"/>
+          <w:sz w:val="20"/>
+          <w:szCs w:val="20"/>
+        </w:rPr>
+        <w:t>MHz :</w:t>
+      </w:r>
+      <w:proofErr w:type="gramEnd"/>
+      <w:r>
+        <w:rPr>
+          <w:rFonts w:ascii="Arial" w:hAnsi="Arial" w:cs="Arial"/>
+          <w:sz w:val="20"/>
+          <w:szCs w:val="20"/>
+        </w:rPr>
+        <w:t xml:space="preserve"> I2C_PSC</w:t>
       </w:r>
       <w:r>
         <w:rPr>
@@ -490,7 +542,25 @@
           <w:sz w:val="20"/>
           <w:szCs w:val="20"/>
         </w:rPr>
-        <w:t>x = SystemClockFreq / 12MHz</w:t>
+        <w:t xml:space="preserve">x = </w:t>
+      </w:r>
+      <w:proofErr w:type="spellStart"/>
+      <w:r>
+        <w:rPr>
+          <w:rFonts w:ascii="Arial" w:hAnsi="Arial" w:cs="Arial"/>
+          <w:sz w:val="20"/>
+          <w:szCs w:val="20"/>
+        </w:rPr>
+        <w:t>SystemClockFreq</w:t>
+      </w:r>
+      <w:proofErr w:type="spellEnd"/>
+      <w:r>
+        <w:rPr>
+          <w:rFonts w:ascii="Arial" w:hAnsi="Arial" w:cs="Arial"/>
+          <w:sz w:val="20"/>
+          <w:szCs w:val="20"/>
+        </w:rPr>
+        <w:t xml:space="preserve"> / 12MHz</w:t>
       </w:r>
     </w:p>
     <w:p>
@@ -502,7 +572,20 @@
         </w:numPr>
       </w:pPr>
       <w:r>
-        <w:t>ICLK = SCLK/(psc + 1)</w:t>
+        <w:t>ICLK = SCLK</w:t>
+      </w:r>
+      <w:proofErr w:type="gramStart"/>
+      <w:r>
+        <w:t>/(</w:t>
+      </w:r>
+      <w:proofErr w:type="spellStart"/>
+      <w:proofErr w:type="gramEnd"/>
+      <w:r>
+        <w:t>psc</w:t>
+      </w:r>
+      <w:proofErr w:type="spellEnd"/>
+      <w:r>
+        <w:t xml:space="preserve"> + 1)</w:t>
       </w:r>
     </w:p>
     <w:p>
@@ -513,8 +596,13 @@
           <w:numId w:val="1"/>
         </w:numPr>
       </w:pPr>
-      <w:r>
-        <w:t xml:space="preserve">psc = </w:t>
+      <w:proofErr w:type="spellStart"/>
+      <w:r>
+        <w:t>psc</w:t>
+      </w:r>
+      <w:proofErr w:type="spellEnd"/>
+      <w:r>
+        <w:t xml:space="preserve"> = </w:t>
       </w:r>
       <w:r>
         <w:t>(</w:t>
@@ -635,12 +723,21 @@
           <w:iCs/>
         </w:rPr>
       </w:pPr>
-      <w:r>
-        <w:rPr>
-          <w:i/>
-          <w:iCs/>
-        </w:rPr>
-        <w:t>tLOW = (SCLL + 7) * ICLK time period</w:t>
+      <w:proofErr w:type="spellStart"/>
+      <w:r>
+        <w:rPr>
+          <w:i/>
+          <w:iCs/>
+        </w:rPr>
+        <w:t>tLOW</w:t>
+      </w:r>
+      <w:proofErr w:type="spellEnd"/>
+      <w:r>
+        <w:rPr>
+          <w:i/>
+          <w:iCs/>
+        </w:rPr>
+        <w:t xml:space="preserve"> = (SCLL + 7) * ICLK time period</w:t>
       </w:r>
     </w:p>
     <w:p>
@@ -655,12 +752,21 @@
           <w:iCs/>
         </w:rPr>
       </w:pPr>
-      <w:r>
-        <w:rPr>
-          <w:i/>
-          <w:iCs/>
-        </w:rPr>
-        <w:t>tHIGH = (SCLH + 5) * ICLK time period.</w:t>
+      <w:proofErr w:type="spellStart"/>
+      <w:r>
+        <w:rPr>
+          <w:i/>
+          <w:iCs/>
+        </w:rPr>
+        <w:t>tHIGH</w:t>
+      </w:r>
+      <w:proofErr w:type="spellEnd"/>
+      <w:r>
+        <w:rPr>
+          <w:i/>
+          <w:iCs/>
+        </w:rPr>
+        <w:t xml:space="preserve"> = (SCLH + 5) * ICLK time period.</w:t>
       </w:r>
     </w:p>
     <w:p>
@@ -722,7 +828,23 @@
           <w:i/>
           <w:iCs/>
         </w:rPr>
-        <w:t>[6:0] when XOA (Expand Own Address, I2C_CON[7]) is cleared to 0.</w:t>
+        <w:t>[6:0] when XOA (Expand Own Address, I2C_</w:t>
+      </w:r>
+      <w:proofErr w:type="gramStart"/>
+      <w:r>
+        <w:rPr>
+          <w:i/>
+          <w:iCs/>
+        </w:rPr>
+        <w:t>CON[</w:t>
+      </w:r>
+      <w:proofErr w:type="gramEnd"/>
+      <w:r>
+        <w:rPr>
+          <w:i/>
+          <w:iCs/>
+        </w:rPr>
+        <w:t>7]) is cleared to 0.</w:t>
       </w:r>
     </w:p>
     <w:p>
@@ -763,15 +885,7 @@
           <w:sz w:val="20"/>
           <w:szCs w:val="20"/>
         </w:rPr>
-        <w:t xml:space="preserve">Take I2C out of reset: </w:t>
-      </w:r>
-      <w:r>
-        <w:rPr>
-          <w:rFonts w:ascii="Arial" w:hAnsi="Arial" w:cs="Arial"/>
-          <w:sz w:val="20"/>
-          <w:szCs w:val="20"/>
-        </w:rPr>
-        <w:t>I2C_CON</w:t>
+        <w:t>Take I2C out of reset: I2C_CON</w:t>
       </w:r>
       <w:r>
         <w:rPr>
@@ -789,74 +903,9 @@
           <w:sz w:val="20"/>
           <w:szCs w:val="20"/>
         </w:rPr>
-        <w:t>A4h</w:t>
-      </w:r>
-      <w:r>
-        <w:rPr>
-          <w:rFonts w:ascii="Arial" w:hAnsi="Arial" w:cs="Arial"/>
-          <w:sz w:val="20"/>
-          <w:szCs w:val="20"/>
-        </w:rPr>
-        <w:t>:I2C_EN = 1</w:t>
-      </w:r>
-      <w:r>
-        <w:rPr>
-          <w:rFonts w:ascii="Arial" w:hAnsi="Arial" w:cs="Arial"/>
-          <w:sz w:val="20"/>
-          <w:szCs w:val="20"/>
-        </w:rPr>
-        <w:t xml:space="preserve"> [15]</w:t>
-      </w:r>
-    </w:p>
-    <w:p>
-      <w:pPr>
-        <w:pStyle w:val="ListParagraph"/>
-        <w:numPr>
-          <w:ilvl w:val="1"/>
-          <w:numId w:val="1"/>
-        </w:numPr>
-        <w:rPr>
-          <w:i/>
-          <w:iCs/>
-        </w:rPr>
-      </w:pPr>
-      <w:r>
-        <w:rPr>
-          <w:rFonts w:ascii="Arial" w:hAnsi="Arial" w:cs="Arial"/>
-          <w:sz w:val="20"/>
-          <w:szCs w:val="20"/>
-        </w:rPr>
-        <w:t>Bit 15 = 1</w:t>
-      </w:r>
-    </w:p>
-    <w:p>
-      <w:pPr>
-        <w:pStyle w:val="ListParagraph"/>
-        <w:numPr>
-          <w:ilvl w:val="0"/>
-          <w:numId w:val="1"/>
-        </w:numPr>
-        <w:rPr>
-          <w:i/>
-          <w:iCs/>
-        </w:rPr>
-      </w:pPr>
-      <w:r>
-        <w:rPr>
-          <w:rFonts w:ascii="Arial" w:hAnsi="Arial" w:cs="Arial"/>
-          <w:sz w:val="20"/>
-          <w:szCs w:val="20"/>
-        </w:rPr>
-        <w:t xml:space="preserve">Slave address: </w:t>
-      </w:r>
-      <w:r>
-        <w:rPr>
-          <w:rFonts w:ascii="Arial" w:hAnsi="Arial" w:cs="Arial"/>
-          <w:sz w:val="20"/>
-          <w:szCs w:val="20"/>
-        </w:rPr>
-        <w:t xml:space="preserve">I2C_SA </w:t>
-      </w:r>
+        <w:t>A4</w:t>
+      </w:r>
+      <w:proofErr w:type="gramStart"/>
       <w:r>
         <w:rPr>
           <w:rFonts w:ascii="Arial" w:hAnsi="Arial" w:cs="Arial"/>
@@ -865,7 +914,74 @@
           <w:sz w:val="20"/>
           <w:szCs w:val="20"/>
         </w:rPr>
-        <w:t>A</w:t>
+        <w:t>h</w:t>
+      </w:r>
+      <w:r>
+        <w:rPr>
+          <w:rFonts w:ascii="Arial" w:hAnsi="Arial" w:cs="Arial"/>
+          <w:sz w:val="20"/>
+          <w:szCs w:val="20"/>
+        </w:rPr>
+        <w:t>:I</w:t>
+      </w:r>
+      <w:proofErr w:type="gramEnd"/>
+      <w:r>
+        <w:rPr>
+          <w:rFonts w:ascii="Arial" w:hAnsi="Arial" w:cs="Arial"/>
+          <w:sz w:val="20"/>
+          <w:szCs w:val="20"/>
+        </w:rPr>
+        <w:t>2C_EN = 1</w:t>
+      </w:r>
+      <w:r>
+        <w:rPr>
+          <w:rFonts w:ascii="Arial" w:hAnsi="Arial" w:cs="Arial"/>
+          <w:sz w:val="20"/>
+          <w:szCs w:val="20"/>
+        </w:rPr>
+        <w:t xml:space="preserve"> [15]</w:t>
+      </w:r>
+    </w:p>
+    <w:p>
+      <w:pPr>
+        <w:pStyle w:val="ListParagraph"/>
+        <w:numPr>
+          <w:ilvl w:val="1"/>
+          <w:numId w:val="1"/>
+        </w:numPr>
+        <w:rPr>
+          <w:i/>
+          <w:iCs/>
+        </w:rPr>
+      </w:pPr>
+      <w:r>
+        <w:rPr>
+          <w:rFonts w:ascii="Arial" w:hAnsi="Arial" w:cs="Arial"/>
+          <w:sz w:val="20"/>
+          <w:szCs w:val="20"/>
+        </w:rPr>
+        <w:t>Bit 15 = 1</w:t>
+      </w:r>
+    </w:p>
+    <w:p>
+      <w:pPr>
+        <w:pStyle w:val="ListParagraph"/>
+        <w:numPr>
+          <w:ilvl w:val="0"/>
+          <w:numId w:val="1"/>
+        </w:numPr>
+        <w:rPr>
+          <w:i/>
+          <w:iCs/>
+        </w:rPr>
+      </w:pPr>
+      <w:r>
+        <w:rPr>
+          <w:rFonts w:ascii="Arial" w:hAnsi="Arial" w:cs="Arial"/>
+          <w:sz w:val="20"/>
+          <w:szCs w:val="20"/>
+        </w:rPr>
+        <w:t xml:space="preserve">Slave address: I2C_SA </w:t>
       </w:r>
       <w:r>
         <w:rPr>
@@ -875,7 +991,133 @@
           <w:sz w:val="20"/>
           <w:szCs w:val="20"/>
         </w:rPr>
-        <w:t>c</w:t>
+        <w:t>Ach</w:t>
+      </w:r>
+    </w:p>
+    <w:p>
+      <w:pPr>
+        <w:pStyle w:val="ListParagraph"/>
+        <w:numPr>
+          <w:ilvl w:val="1"/>
+          <w:numId w:val="1"/>
+        </w:numPr>
+        <w:rPr>
+          <w:i/>
+          <w:iCs/>
+        </w:rPr>
+      </w:pPr>
+      <w:r>
+        <w:rPr>
+          <w:rFonts w:ascii="Arial" w:hAnsi="Arial" w:cs="Arial"/>
+          <w:sz w:val="20"/>
+          <w:szCs w:val="20"/>
+        </w:rPr>
+        <w:t>??</w:t>
+      </w:r>
+    </w:p>
+    <w:p>
+      <w:pPr>
+        <w:pStyle w:val="ListParagraph"/>
+        <w:numPr>
+          <w:ilvl w:val="0"/>
+          <w:numId w:val="1"/>
+        </w:numPr>
+        <w:rPr>
+          <w:i/>
+          <w:iCs/>
+        </w:rPr>
+      </w:pPr>
+      <w:r>
+        <w:rPr>
+          <w:rFonts w:ascii="Arial" w:hAnsi="Arial" w:cs="Arial"/>
+          <w:sz w:val="20"/>
+          <w:szCs w:val="20"/>
+        </w:rPr>
+        <w:t xml:space="preserve">Number of bytes to be </w:t>
+      </w:r>
+      <w:proofErr w:type="spellStart"/>
+      <w:r>
+        <w:rPr>
+          <w:rFonts w:ascii="Arial" w:hAnsi="Arial" w:cs="Arial"/>
+          <w:sz w:val="20"/>
+          <w:szCs w:val="20"/>
+        </w:rPr>
+        <w:t>transferd</w:t>
+      </w:r>
+      <w:proofErr w:type="spellEnd"/>
+      <w:r>
+        <w:rPr>
+          <w:rFonts w:ascii="Arial" w:hAnsi="Arial" w:cs="Arial"/>
+          <w:sz w:val="20"/>
+          <w:szCs w:val="20"/>
+        </w:rPr>
+        <w:t>: I2C_CNT</w:t>
+      </w:r>
+    </w:p>
+    <w:p>
+      <w:pPr>
+        <w:pStyle w:val="ListParagraph"/>
+        <w:numPr>
+          <w:ilvl w:val="1"/>
+          <w:numId w:val="1"/>
+        </w:numPr>
+        <w:rPr>
+          <w:i/>
+          <w:iCs/>
+        </w:rPr>
+      </w:pPr>
+      <w:r>
+        <w:rPr>
+          <w:rFonts w:ascii="Arial" w:hAnsi="Arial" w:cs="Arial"/>
+          <w:sz w:val="20"/>
+          <w:szCs w:val="20"/>
+        </w:rPr>
+        <w:t>???</w:t>
+      </w:r>
+    </w:p>
+    <w:p>
+      <w:pPr>
+        <w:pStyle w:val="ListParagraph"/>
+        <w:numPr>
+          <w:ilvl w:val="0"/>
+          <w:numId w:val="1"/>
+        </w:numPr>
+        <w:rPr>
+          <w:i/>
+          <w:iCs/>
+        </w:rPr>
+      </w:pPr>
+      <w:r>
+        <w:rPr>
+          <w:rFonts w:ascii="Arial" w:hAnsi="Arial" w:cs="Arial"/>
+          <w:sz w:val="20"/>
+          <w:szCs w:val="20"/>
+        </w:rPr>
+        <w:t>bus busy</w:t>
+      </w:r>
+      <w:r>
+        <w:rPr>
+          <w:rFonts w:ascii="Arial" w:hAnsi="Arial" w:cs="Arial"/>
+          <w:sz w:val="20"/>
+          <w:szCs w:val="20"/>
+        </w:rPr>
+        <w:t xml:space="preserve"> read only</w:t>
+      </w:r>
+      <w:r>
+        <w:rPr>
+          <w:rFonts w:ascii="Arial" w:hAnsi="Arial" w:cs="Arial"/>
+          <w:sz w:val="20"/>
+          <w:szCs w:val="20"/>
+        </w:rPr>
+        <w:t>: I2C_IRQSTATUS_RAW</w:t>
+      </w:r>
+      <w:r>
+        <w:rPr>
+          <w:rFonts w:ascii="Arial" w:hAnsi="Arial" w:cs="Arial"/>
+          <w:sz w:val="20"/>
+          <w:szCs w:val="20"/>
+        </w:rPr>
+        <w:t xml:space="preserve"> </w:t>
       </w:r>
       <w:r>
         <w:rPr>
@@ -885,7 +1127,7 @@
           <w:sz w:val="20"/>
           <w:szCs w:val="20"/>
         </w:rPr>
-        <w:t>h</w:t>
+        <w:t>24h</w:t>
       </w:r>
     </w:p>
     <w:p>
@@ -906,102 +1148,28 @@
           <w:sz w:val="20"/>
           <w:szCs w:val="20"/>
         </w:rPr>
-        <w:t>??</w:t>
-      </w:r>
-    </w:p>
-    <w:p>
-      <w:pPr>
-        <w:pStyle w:val="ListParagraph"/>
-        <w:numPr>
-          <w:ilvl w:val="0"/>
-          <w:numId w:val="1"/>
-        </w:numPr>
-        <w:rPr>
-          <w:i/>
-          <w:iCs/>
-        </w:rPr>
-      </w:pPr>
-      <w:r>
-        <w:rPr>
-          <w:rFonts w:ascii="Arial" w:hAnsi="Arial" w:cs="Arial"/>
-          <w:sz w:val="20"/>
-          <w:szCs w:val="20"/>
-        </w:rPr>
-        <w:t xml:space="preserve">Number of bytes to be transferd: </w:t>
-      </w:r>
-      <w:r>
-        <w:rPr>
-          <w:rFonts w:ascii="Arial" w:hAnsi="Arial" w:cs="Arial"/>
-          <w:sz w:val="20"/>
-          <w:szCs w:val="20"/>
-        </w:rPr>
-        <w:t>I2C_CNT</w:t>
-      </w:r>
-    </w:p>
-    <w:p>
-      <w:pPr>
-        <w:pStyle w:val="ListParagraph"/>
-        <w:numPr>
-          <w:ilvl w:val="1"/>
-          <w:numId w:val="1"/>
-        </w:numPr>
-        <w:rPr>
-          <w:i/>
-          <w:iCs/>
-        </w:rPr>
-      </w:pPr>
-      <w:r>
-        <w:rPr>
-          <w:rFonts w:ascii="Arial" w:hAnsi="Arial" w:cs="Arial"/>
-          <w:sz w:val="20"/>
-          <w:szCs w:val="20"/>
-        </w:rPr>
-        <w:t>???</w:t>
-      </w:r>
-    </w:p>
-    <w:p>
-      <w:pPr>
-        <w:pStyle w:val="ListParagraph"/>
-        <w:numPr>
-          <w:ilvl w:val="0"/>
-          <w:numId w:val="1"/>
-        </w:numPr>
-        <w:rPr>
-          <w:i/>
-          <w:iCs/>
-        </w:rPr>
-      </w:pPr>
-      <w:r>
-        <w:rPr>
-          <w:rFonts w:ascii="Arial" w:hAnsi="Arial" w:cs="Arial"/>
-          <w:sz w:val="20"/>
-          <w:szCs w:val="20"/>
-        </w:rPr>
-        <w:t>bus busy</w:t>
-      </w:r>
-      <w:r>
-        <w:rPr>
-          <w:rFonts w:ascii="Arial" w:hAnsi="Arial" w:cs="Arial"/>
-          <w:sz w:val="20"/>
-          <w:szCs w:val="20"/>
-        </w:rPr>
-        <w:t xml:space="preserve"> read only</w:t>
-      </w:r>
-      <w:r>
-        <w:rPr>
-          <w:rFonts w:ascii="Arial" w:hAnsi="Arial" w:cs="Arial"/>
-          <w:sz w:val="20"/>
-          <w:szCs w:val="20"/>
-        </w:rPr>
-        <w:t xml:space="preserve">: </w:t>
-      </w:r>
-      <w:r>
-        <w:rPr>
-          <w:rFonts w:ascii="Arial" w:hAnsi="Arial" w:cs="Arial"/>
-          <w:sz w:val="20"/>
-          <w:szCs w:val="20"/>
-        </w:rPr>
-        <w:t>I2C_IRQSTATUS_RAW</w:t>
+        <w:t>Bit 12 = 1</w:t>
+      </w:r>
+    </w:p>
+    <w:p>
+      <w:pPr>
+        <w:pStyle w:val="ListParagraph"/>
+        <w:numPr>
+          <w:ilvl w:val="0"/>
+          <w:numId w:val="1"/>
+        </w:numPr>
+        <w:rPr>
+          <w:i/>
+          <w:iCs/>
+        </w:rPr>
+      </w:pPr>
+      <w:r>
+        <w:rPr>
+          <w:rFonts w:ascii="Arial" w:hAnsi="Arial" w:cs="Arial"/>
+          <w:sz w:val="20"/>
+          <w:szCs w:val="20"/>
+        </w:rPr>
+        <w:t>Start bits: I2C_CON</w:t>
       </w:r>
       <w:r>
         <w:rPr>
@@ -1019,7 +1187,7 @@
           <w:sz w:val="20"/>
           <w:szCs w:val="20"/>
         </w:rPr>
-        <w:t>24h</w:t>
+        <w:t>A4h</w:t>
       </w:r>
     </w:p>
     <w:p>
@@ -1029,65 +1197,47 @@
           <w:ilvl w:val="1"/>
           <w:numId w:val="1"/>
         </w:numPr>
-        <w:rPr>
-          <w:i/>
-          <w:iCs/>
-        </w:rPr>
-      </w:pPr>
-      <w:r>
-        <w:rPr>
-          <w:rFonts w:ascii="Arial" w:hAnsi="Arial" w:cs="Arial"/>
-          <w:sz w:val="20"/>
-          <w:szCs w:val="20"/>
-        </w:rPr>
-        <w:t>Bit 12 = 1</w:t>
-      </w:r>
-    </w:p>
-    <w:p>
-      <w:pPr>
-        <w:pStyle w:val="ListParagraph"/>
-        <w:numPr>
-          <w:ilvl w:val="0"/>
-          <w:numId w:val="1"/>
-        </w:numPr>
-        <w:rPr>
-          <w:i/>
-          <w:iCs/>
-        </w:rPr>
-      </w:pPr>
-      <w:r>
-        <w:rPr>
-          <w:rFonts w:ascii="Arial" w:hAnsi="Arial" w:cs="Arial"/>
-          <w:sz w:val="20"/>
-          <w:szCs w:val="20"/>
-        </w:rPr>
-        <w:t xml:space="preserve">Start bits: </w:t>
-      </w:r>
-      <w:r>
-        <w:rPr>
-          <w:rFonts w:ascii="Arial" w:hAnsi="Arial" w:cs="Arial"/>
-          <w:sz w:val="20"/>
-          <w:szCs w:val="20"/>
-        </w:rPr>
-        <w:t>I2C_CON</w:t>
-      </w:r>
-      <w:r>
-        <w:rPr>
-          <w:rFonts w:ascii="Arial" w:hAnsi="Arial" w:cs="Arial"/>
-          <w:sz w:val="20"/>
-          <w:szCs w:val="20"/>
-        </w:rPr>
-        <w:t xml:space="preserve"> </w:t>
-      </w:r>
-      <w:r>
-        <w:rPr>
-          <w:rFonts w:ascii="Arial" w:hAnsi="Arial" w:cs="Arial"/>
-          <w:b/>
-          <w:bCs/>
-          <w:sz w:val="20"/>
-          <w:szCs w:val="20"/>
-        </w:rPr>
-        <w:t>A4h</w:t>
+      </w:pPr>
+      <w:r>
+        <w:t xml:space="preserve">Write </w:t>
+      </w:r>
+      <w:r>
+        <w:t>0x0000860</w:t>
+      </w:r>
+      <w:r>
+        <w:t>1</w:t>
+      </w:r>
+      <w:r>
+        <w:t xml:space="preserve"> (</w:t>
+      </w:r>
+      <w:proofErr w:type="gramStart"/>
+      <w:r>
+        <w:t>start,  transmit</w:t>
+      </w:r>
+      <w:proofErr w:type="gramEnd"/>
+      <w:r>
+        <w:t>, master, enable = 1)</w:t>
+      </w:r>
+    </w:p>
+    <w:p>
+      <w:pPr>
+        <w:pStyle w:val="ListParagraph"/>
+        <w:numPr>
+          <w:ilvl w:val="0"/>
+          <w:numId w:val="1"/>
+        </w:numPr>
+        <w:rPr>
+          <w:i/>
+          <w:iCs/>
+        </w:rPr>
+      </w:pPr>
+      <w:r>
+        <w:rPr>
+          <w:rFonts w:ascii="Arial" w:hAnsi="Arial" w:cs="Arial"/>
+          <w:sz w:val="20"/>
+          <w:szCs w:val="20"/>
+        </w:rPr>
+        <w:t>Transmit data ready: I2C_IRQSTATUS_RAW</w:t>
       </w:r>
     </w:p>
     <w:p>
@@ -1097,56 +1247,6 @@
           <w:ilvl w:val="1"/>
           <w:numId w:val="1"/>
         </w:numPr>
-      </w:pPr>
-      <w:r>
-        <w:t xml:space="preserve">Write </w:t>
-      </w:r>
-      <w:r>
-        <w:t>0x0000860</w:t>
-      </w:r>
-      <w:r>
-        <w:t>1</w:t>
-      </w:r>
-      <w:r>
-        <w:t xml:space="preserve"> (start,  transmit, master, enable = 1)</w:t>
-      </w:r>
-    </w:p>
-    <w:p>
-      <w:pPr>
-        <w:pStyle w:val="ListParagraph"/>
-        <w:numPr>
-          <w:ilvl w:val="0"/>
-          <w:numId w:val="1"/>
-        </w:numPr>
-        <w:rPr>
-          <w:i/>
-          <w:iCs/>
-        </w:rPr>
-      </w:pPr>
-      <w:r>
-        <w:rPr>
-          <w:rFonts w:ascii="Arial" w:hAnsi="Arial" w:cs="Arial"/>
-          <w:sz w:val="20"/>
-          <w:szCs w:val="20"/>
-        </w:rPr>
-        <w:t xml:space="preserve">Transmit data ready: </w:t>
-      </w:r>
-      <w:r>
-        <w:rPr>
-          <w:rFonts w:ascii="Arial" w:hAnsi="Arial" w:cs="Arial"/>
-          <w:sz w:val="20"/>
-          <w:szCs w:val="20"/>
-        </w:rPr>
-        <w:t>I2C_IRQSTATUS_RAW</w:t>
-      </w:r>
-    </w:p>
-    <w:p>
-      <w:pPr>
-        <w:pStyle w:val="ListParagraph"/>
-        <w:numPr>
-          <w:ilvl w:val="1"/>
-          <w:numId w:val="1"/>
-        </w:numPr>
         <w:rPr>
           <w:i/>
           <w:iCs/>
@@ -1179,15 +1279,7 @@
           <w:sz w:val="20"/>
           <w:szCs w:val="20"/>
         </w:rPr>
-        <w:t xml:space="preserve">Write data: </w:t>
-      </w:r>
-      <w:r>
-        <w:rPr>
-          <w:rFonts w:ascii="Arial" w:hAnsi="Arial" w:cs="Arial"/>
-          <w:sz w:val="20"/>
-          <w:szCs w:val="20"/>
-        </w:rPr>
-        <w:t>I2C_DATA</w:t>
+        <w:t>Write data: I2C_DATA</w:t>
       </w:r>
     </w:p>
     <w:p>
@@ -1277,7 +1369,15 @@
         </w:numPr>
       </w:pPr>
       <w:r>
-        <w:t>Started writing High and Low level algorithms</w:t>
+        <w:t xml:space="preserve">Started writing </w:t>
+      </w:r>
+      <w:proofErr w:type="gramStart"/>
+      <w:r>
+        <w:t>High and Low level</w:t>
+      </w:r>
+      <w:proofErr w:type="gramEnd"/>
+      <w:r>
+        <w:t xml:space="preserve"> algorithms</w:t>
       </w:r>
     </w:p>
     <w:p>
@@ -1301,8 +1401,13 @@
         </w:numPr>
       </w:pPr>
       <w:r>
-        <w:t>Value of SCLK to be used in dividing the clk</w:t>
-      </w:r>
+        <w:t xml:space="preserve">Value of SCLK to be used in dividing the </w:t>
+      </w:r>
+      <w:proofErr w:type="spellStart"/>
+      <w:r>
+        <w:t>clk</w:t>
+      </w:r>
+      <w:proofErr w:type="spellEnd"/>
     </w:p>
     <w:p>
       <w:pPr>
@@ -1313,7 +1418,15 @@
         </w:numPr>
       </w:pPr>
       <w:r>
-        <w:t>Value of tlow to be used to adjusting speed</w:t>
+        <w:t xml:space="preserve">Value of </w:t>
+      </w:r>
+      <w:proofErr w:type="spellStart"/>
+      <w:r>
+        <w:t>tlow</w:t>
+      </w:r>
+      <w:proofErr w:type="spellEnd"/>
+      <w:r>
+        <w:t xml:space="preserve"> to be used to adjusting speed</w:t>
       </w:r>
     </w:p>
     <w:p>
@@ -1350,7 +1463,23 @@
         </w:numPr>
       </w:pPr>
       <w:r>
-        <w:t>Figured out how to get tLow and tHigh from Tyler’s email</w:t>
+        <w:t xml:space="preserve">Figured out how to get </w:t>
+      </w:r>
+      <w:proofErr w:type="spellStart"/>
+      <w:r>
+        <w:t>tLow</w:t>
+      </w:r>
+      <w:proofErr w:type="spellEnd"/>
+      <w:r>
+        <w:t xml:space="preserve"> and </w:t>
+      </w:r>
+      <w:proofErr w:type="spellStart"/>
+      <w:r>
+        <w:t>tHigh</w:t>
+      </w:r>
+      <w:proofErr w:type="spellEnd"/>
+      <w:r>
+        <w:t xml:space="preserve"> from Tyler’s email</w:t>
       </w:r>
     </w:p>
     <w:p>
@@ -1398,8 +1527,13 @@
         </w:numPr>
       </w:pPr>
       <w:r>
-        <w:t>Done writing all functions required, except clock freq</w:t>
-      </w:r>
+        <w:t xml:space="preserve">Done writing all functions required, except clock </w:t>
+      </w:r>
+      <w:proofErr w:type="spellStart"/>
+      <w:r>
+        <w:t>freq</w:t>
+      </w:r>
+      <w:proofErr w:type="spellEnd"/>
     </w:p>
     <w:p>
       <w:pPr>
@@ -1434,6 +1568,9 @@
         </w:numPr>
       </w:pPr>
       <w:r>
+        <w:rPr>
+          <w:noProof/>
+        </w:rPr>
         <w:drawing>
           <wp:inline distT="0" distB="0" distL="0" distR="0" wp14:anchorId="50FA3F61" wp14:editId="1184F2B2">
             <wp:extent cx="5943600" cy="2824480"/>
@@ -1482,9 +1619,97 @@
       <w:r>
         <w:t>Makes sense to stop after writing</w:t>
       </w:r>
+    </w:p>
+    <w:p/>
+    <w:p/>
+    <w:p/>
+    <w:p/>
+    <w:p>
+      <w:r>
+        <w:t>02/26/2020</w:t>
+      </w:r>
+    </w:p>
+    <w:p>
+      <w:pPr>
+        <w:pStyle w:val="ListParagraph"/>
+        <w:numPr>
+          <w:ilvl w:val="0"/>
+          <w:numId w:val="1"/>
+        </w:numPr>
+      </w:pPr>
+      <w:r>
+        <w:t xml:space="preserve">Had to turn </w:t>
+      </w:r>
+      <w:proofErr w:type="spellStart"/>
+      <w:r>
+        <w:t>clk</w:t>
+      </w:r>
+      <w:proofErr w:type="spellEnd"/>
+      <w:r>
+        <w:t xml:space="preserve"> on</w:t>
+      </w:r>
+    </w:p>
+    <w:p>
+      <w:pPr>
+        <w:pStyle w:val="ListParagraph"/>
+        <w:numPr>
+          <w:ilvl w:val="0"/>
+          <w:numId w:val="1"/>
+        </w:numPr>
+      </w:pPr>
+      <w:r>
+        <w:t>Had to enable stop condition in con reg</w:t>
+      </w:r>
+    </w:p>
+    <w:p>
+      <w:pPr>
+        <w:pStyle w:val="ListParagraph"/>
+        <w:numPr>
+          <w:ilvl w:val="0"/>
+          <w:numId w:val="1"/>
+        </w:numPr>
+      </w:pPr>
+      <w:r>
+        <w:t>Understood how to set ICLK</w:t>
+      </w:r>
+    </w:p>
+    <w:p>
+      <w:pPr>
+        <w:pStyle w:val="ListParagraph"/>
+        <w:numPr>
+          <w:ilvl w:val="0"/>
+          <w:numId w:val="1"/>
+        </w:numPr>
+      </w:pPr>
+      <w:r>
+        <w:lastRenderedPageBreak/>
+        <w:t>Had to adjust pin mux</w:t>
+      </w:r>
+    </w:p>
+    <w:p>
+      <w:pPr>
+        <w:pStyle w:val="ListParagraph"/>
+        <w:numPr>
+          <w:ilvl w:val="0"/>
+          <w:numId w:val="1"/>
+        </w:numPr>
+      </w:pPr>
+      <w:r>
+        <w:t>Logic analyzer is 1 indexed</w:t>
+      </w:r>
+    </w:p>
+    <w:p>
+      <w:pPr>
+        <w:pStyle w:val="ListParagraph"/>
+        <w:numPr>
+          <w:ilvl w:val="0"/>
+          <w:numId w:val="1"/>
+        </w:numPr>
+      </w:pPr>
       <w:bookmarkStart w:id="0" w:name="_GoBack"/>
       <w:bookmarkEnd w:id="0"/>
     </w:p>
+    <w:p/>
     <w:sectPr>
       <w:pgSz w:w="12240" w:h="15840"/>
       <w:pgMar w:top="1440" w:right="1440" w:bottom="1440" w:left="1440" w:header="720" w:footer="720" w:gutter="0"/>
@@ -1750,7 +1975,7 @@
       </w:pPr>
     </w:pPrDefault>
   </w:docDefaults>
-  <w:latentStyles w:defLockedState="0" w:defUIPriority="99" w:defSemiHidden="0" w:defUnhideWhenUsed="0" w:defQFormat="0" w:count="376">
+  <w:latentStyles w:defLockedState="0" w:defUIPriority="99" w:defSemiHidden="0" w:defUnhideWhenUsed="0" w:defQFormat="0" w:count="375">
     <w:lsdException w:name="Normal" w:uiPriority="0" w:qFormat="1"/>
     <w:lsdException w:name="heading 1" w:uiPriority="9" w:qFormat="1"/>
     <w:lsdException w:name="heading 2" w:semiHidden="1" w:uiPriority="9" w:unhideWhenUsed="1" w:qFormat="1"/>
@@ -1856,6 +2081,7 @@
     <w:lsdException w:name="HTML Sample" w:semiHidden="1" w:unhideWhenUsed="1"/>
     <w:lsdException w:name="HTML Typewriter" w:semiHidden="1" w:unhideWhenUsed="1"/>
     <w:lsdException w:name="HTML Variable" w:semiHidden="1" w:unhideWhenUsed="1"/>
+    <w:lsdException w:name="Normal Table" w:semiHidden="1" w:unhideWhenUsed="1"/>
     <w:lsdException w:name="annotation subject" w:semiHidden="1" w:unhideWhenUsed="1"/>
     <w:lsdException w:name="No List" w:semiHidden="1" w:unhideWhenUsed="1"/>
     <w:lsdException w:name="Outline List 1" w:semiHidden="1" w:unhideWhenUsed="1"/>
@@ -1902,8 +2128,10 @@
     <w:lsdException w:name="Table Subtle 2" w:semiHidden="1" w:unhideWhenUsed="1"/>
     <w:lsdException w:name="Table Web 1" w:semiHidden="1" w:unhideWhenUsed="1"/>
     <w:lsdException w:name="Table Web 2" w:semiHidden="1" w:unhideWhenUsed="1"/>
+    <w:lsdException w:name="Table Web 3" w:semiHidden="1" w:unhideWhenUsed="1"/>
     <w:lsdException w:name="Balloon Text" w:semiHidden="1" w:unhideWhenUsed="1"/>
     <w:lsdException w:name="Table Grid" w:uiPriority="39"/>
+    <w:lsdException w:name="Table Theme" w:semiHidden="1" w:unhideWhenUsed="1"/>
     <w:lsdException w:name="Placeholder Text" w:semiHidden="1"/>
     <w:lsdException w:name="No Spacing" w:uiPriority="1" w:qFormat="1"/>
     <w:lsdException w:name="Light Shading" w:uiPriority="60"/>
@@ -2123,7 +2351,6 @@
     <w:lsdException w:name="Smart Hyperlink" w:semiHidden="1" w:unhideWhenUsed="1"/>
     <w:lsdException w:name="Hashtag" w:semiHidden="1" w:unhideWhenUsed="1"/>
     <w:lsdException w:name="Unresolved Mention" w:semiHidden="1" w:unhideWhenUsed="1"/>
-    <w:lsdException w:name="Smart Link" w:semiHidden="1" w:unhideWhenUsed="1"/>
   </w:latentStyles>
   <w:style w:type="paragraph" w:default="1" w:styleId="Normal">
     <w:name w:val="Normal"/>

</xml_diff>

<commit_message>
added part 2 stuff (sendPWM() ...)
</commit_message>
<xml_diff>
--- a/LOG.docx
+++ b/LOG.docx
@@ -305,59 +305,27 @@
           <w:i/>
           <w:iCs/>
         </w:rPr>
-        <w:t>7 MSB slave address bits and 1 LSB R/</w:t>
-      </w:r>
-      <w:proofErr w:type="spellStart"/>
-      <w:r>
-        <w:rPr>
-          <w:i/>
-          <w:iCs/>
-        </w:rPr>
-        <w:t>nW</w:t>
-      </w:r>
-      <w:proofErr w:type="spellEnd"/>
-      <w:r>
-        <w:rPr>
-          <w:i/>
-          <w:iCs/>
-        </w:rPr>
-        <w:t xml:space="preserve"> bit.</w:t>
-      </w:r>
-    </w:p>
-    <w:p>
-      <w:pPr>
-        <w:pStyle w:val="ListParagraph"/>
-        <w:numPr>
-          <w:ilvl w:val="0"/>
-          <w:numId w:val="1"/>
-        </w:numPr>
-        <w:rPr>
-          <w:i/>
-          <w:iCs/>
-        </w:rPr>
-      </w:pPr>
-      <w:r>
-        <w:rPr>
-          <w:i/>
-          <w:iCs/>
-        </w:rPr>
-        <w:t>If R/</w:t>
-      </w:r>
-      <w:proofErr w:type="spellStart"/>
-      <w:r>
-        <w:rPr>
-          <w:i/>
-          <w:iCs/>
-        </w:rPr>
-        <w:t>nW</w:t>
-      </w:r>
-      <w:proofErr w:type="spellEnd"/>
-      <w:r>
-        <w:rPr>
-          <w:i/>
-          <w:iCs/>
-        </w:rPr>
-        <w:t xml:space="preserve"> is 0, the master writes data into the selected slave; if it is 1, the master reads data out of</w:t>
+        <w:t>7 MSB slave address bits and 1 LSB R/nW bit.</w:t>
+      </w:r>
+    </w:p>
+    <w:p>
+      <w:pPr>
+        <w:pStyle w:val="ListParagraph"/>
+        <w:numPr>
+          <w:ilvl w:val="0"/>
+          <w:numId w:val="1"/>
+        </w:numPr>
+        <w:rPr>
+          <w:i/>
+          <w:iCs/>
+        </w:rPr>
+      </w:pPr>
+      <w:r>
+        <w:rPr>
+          <w:i/>
+          <w:iCs/>
+        </w:rPr>
+        <w:t>If R/nW is 0, the master writes data into the selected slave; if it is 1, the master reads data out of</w:t>
       </w:r>
       <w:r>
         <w:rPr>
@@ -467,25 +435,7 @@
           <w:sz w:val="20"/>
           <w:szCs w:val="20"/>
         </w:rPr>
-        <w:t xml:space="preserve">Have 12 </w:t>
-      </w:r>
-      <w:proofErr w:type="gramStart"/>
-      <w:r>
-        <w:rPr>
-          <w:rFonts w:ascii="Arial" w:hAnsi="Arial" w:cs="Arial"/>
-          <w:sz w:val="20"/>
-          <w:szCs w:val="20"/>
-        </w:rPr>
-        <w:t>MHz :</w:t>
-      </w:r>
-      <w:proofErr w:type="gramEnd"/>
-      <w:r>
-        <w:rPr>
-          <w:rFonts w:ascii="Arial" w:hAnsi="Arial" w:cs="Arial"/>
-          <w:sz w:val="20"/>
-          <w:szCs w:val="20"/>
-        </w:rPr>
-        <w:t xml:space="preserve"> I2C_PSC</w:t>
+        <w:t>Have 12 MHz : I2C_PSC</w:t>
       </w:r>
       <w:r>
         <w:rPr>
@@ -542,67 +492,31 @@
           <w:sz w:val="20"/>
           <w:szCs w:val="20"/>
         </w:rPr>
-        <w:t xml:space="preserve">x = </w:t>
-      </w:r>
-      <w:proofErr w:type="spellStart"/>
-      <w:r>
-        <w:rPr>
-          <w:rFonts w:ascii="Arial" w:hAnsi="Arial" w:cs="Arial"/>
-          <w:sz w:val="20"/>
-          <w:szCs w:val="20"/>
-        </w:rPr>
-        <w:t>SystemClockFreq</w:t>
-      </w:r>
-      <w:proofErr w:type="spellEnd"/>
-      <w:r>
-        <w:rPr>
-          <w:rFonts w:ascii="Arial" w:hAnsi="Arial" w:cs="Arial"/>
-          <w:sz w:val="20"/>
-          <w:szCs w:val="20"/>
-        </w:rPr>
-        <w:t xml:space="preserve"> / 12MHz</w:t>
-      </w:r>
-    </w:p>
-    <w:p>
-      <w:pPr>
-        <w:pStyle w:val="ListParagraph"/>
-        <w:numPr>
-          <w:ilvl w:val="1"/>
-          <w:numId w:val="1"/>
-        </w:numPr>
-      </w:pPr>
-      <w:r>
-        <w:t>ICLK = SCLK</w:t>
-      </w:r>
-      <w:proofErr w:type="gramStart"/>
-      <w:r>
-        <w:t>/(</w:t>
-      </w:r>
-      <w:proofErr w:type="spellStart"/>
-      <w:proofErr w:type="gramEnd"/>
-      <w:r>
-        <w:t>psc</w:t>
-      </w:r>
-      <w:proofErr w:type="spellEnd"/>
-      <w:r>
-        <w:t xml:space="preserve"> + 1)</w:t>
-      </w:r>
-    </w:p>
-    <w:p>
-      <w:pPr>
-        <w:pStyle w:val="ListParagraph"/>
-        <w:numPr>
-          <w:ilvl w:val="1"/>
-          <w:numId w:val="1"/>
-        </w:numPr>
-      </w:pPr>
-      <w:proofErr w:type="spellStart"/>
-      <w:r>
-        <w:t>psc</w:t>
-      </w:r>
-      <w:proofErr w:type="spellEnd"/>
-      <w:r>
-        <w:t xml:space="preserve"> = </w:t>
+        <w:t>x = SystemClockFreq / 12MHz</w:t>
+      </w:r>
+    </w:p>
+    <w:p>
+      <w:pPr>
+        <w:pStyle w:val="ListParagraph"/>
+        <w:numPr>
+          <w:ilvl w:val="1"/>
+          <w:numId w:val="1"/>
+        </w:numPr>
+      </w:pPr>
+      <w:r>
+        <w:t>ICLK = SCLK/(psc + 1)</w:t>
+      </w:r>
+    </w:p>
+    <w:p>
+      <w:pPr>
+        <w:pStyle w:val="ListParagraph"/>
+        <w:numPr>
+          <w:ilvl w:val="1"/>
+          <w:numId w:val="1"/>
+        </w:numPr>
+      </w:pPr>
+      <w:r>
+        <w:t xml:space="preserve">psc = </w:t>
       </w:r>
       <w:r>
         <w:t>(</w:t>
@@ -723,50 +637,32 @@
           <w:iCs/>
         </w:rPr>
       </w:pPr>
-      <w:proofErr w:type="spellStart"/>
-      <w:r>
-        <w:rPr>
-          <w:i/>
-          <w:iCs/>
-        </w:rPr>
-        <w:t>tLOW</w:t>
-      </w:r>
-      <w:proofErr w:type="spellEnd"/>
-      <w:r>
-        <w:rPr>
-          <w:i/>
-          <w:iCs/>
-        </w:rPr>
-        <w:t xml:space="preserve"> = (SCLL + 7) * ICLK time period</w:t>
-      </w:r>
-    </w:p>
-    <w:p>
-      <w:pPr>
-        <w:pStyle w:val="ListParagraph"/>
-        <w:numPr>
-          <w:ilvl w:val="1"/>
-          <w:numId w:val="1"/>
-        </w:numPr>
-        <w:rPr>
-          <w:i/>
-          <w:iCs/>
-        </w:rPr>
-      </w:pPr>
-      <w:proofErr w:type="spellStart"/>
-      <w:r>
-        <w:rPr>
-          <w:i/>
-          <w:iCs/>
-        </w:rPr>
-        <w:t>tHIGH</w:t>
-      </w:r>
-      <w:proofErr w:type="spellEnd"/>
-      <w:r>
-        <w:rPr>
-          <w:i/>
-          <w:iCs/>
-        </w:rPr>
-        <w:t xml:space="preserve"> = (SCLH + 5) * ICLK time period.</w:t>
+      <w:r>
+        <w:rPr>
+          <w:i/>
+          <w:iCs/>
+        </w:rPr>
+        <w:t>tLOW = (SCLL + 7) * ICLK time period</w:t>
+      </w:r>
+    </w:p>
+    <w:p>
+      <w:pPr>
+        <w:pStyle w:val="ListParagraph"/>
+        <w:numPr>
+          <w:ilvl w:val="1"/>
+          <w:numId w:val="1"/>
+        </w:numPr>
+        <w:rPr>
+          <w:i/>
+          <w:iCs/>
+        </w:rPr>
+      </w:pPr>
+      <w:r>
+        <w:rPr>
+          <w:i/>
+          <w:iCs/>
+        </w:rPr>
+        <w:t>tHIGH = (SCLH + 5) * ICLK time period.</w:t>
       </w:r>
     </w:p>
     <w:p>
@@ -828,23 +724,7 @@
           <w:i/>
           <w:iCs/>
         </w:rPr>
-        <w:t>[6:0] when XOA (Expand Own Address, I2C_</w:t>
-      </w:r>
-      <w:proofErr w:type="gramStart"/>
-      <w:r>
-        <w:rPr>
-          <w:i/>
-          <w:iCs/>
-        </w:rPr>
-        <w:t>CON[</w:t>
-      </w:r>
-      <w:proofErr w:type="gramEnd"/>
-      <w:r>
-        <w:rPr>
-          <w:i/>
-          <w:iCs/>
-        </w:rPr>
-        <w:t>7]) is cleared to 0.</w:t>
+        <w:t>[6:0] when XOA (Expand Own Address, I2C_CON[7]) is cleared to 0.</w:t>
       </w:r>
     </w:p>
     <w:p>
@@ -903,9 +783,66 @@
           <w:sz w:val="20"/>
           <w:szCs w:val="20"/>
         </w:rPr>
-        <w:t>A4</w:t>
-      </w:r>
-      <w:proofErr w:type="gramStart"/>
+        <w:t>A4h</w:t>
+      </w:r>
+      <w:r>
+        <w:rPr>
+          <w:rFonts w:ascii="Arial" w:hAnsi="Arial" w:cs="Arial"/>
+          <w:sz w:val="20"/>
+          <w:szCs w:val="20"/>
+        </w:rPr>
+        <w:t>:I2C_EN = 1</w:t>
+      </w:r>
+      <w:r>
+        <w:rPr>
+          <w:rFonts w:ascii="Arial" w:hAnsi="Arial" w:cs="Arial"/>
+          <w:sz w:val="20"/>
+          <w:szCs w:val="20"/>
+        </w:rPr>
+        <w:t xml:space="preserve"> [15]</w:t>
+      </w:r>
+    </w:p>
+    <w:p>
+      <w:pPr>
+        <w:pStyle w:val="ListParagraph"/>
+        <w:numPr>
+          <w:ilvl w:val="1"/>
+          <w:numId w:val="1"/>
+        </w:numPr>
+        <w:rPr>
+          <w:i/>
+          <w:iCs/>
+        </w:rPr>
+      </w:pPr>
+      <w:r>
+        <w:rPr>
+          <w:rFonts w:ascii="Arial" w:hAnsi="Arial" w:cs="Arial"/>
+          <w:sz w:val="20"/>
+          <w:szCs w:val="20"/>
+        </w:rPr>
+        <w:t>Bit 15 = 1</w:t>
+      </w:r>
+    </w:p>
+    <w:p>
+      <w:pPr>
+        <w:pStyle w:val="ListParagraph"/>
+        <w:numPr>
+          <w:ilvl w:val="0"/>
+          <w:numId w:val="1"/>
+        </w:numPr>
+        <w:rPr>
+          <w:i/>
+          <w:iCs/>
+        </w:rPr>
+      </w:pPr>
+      <w:r>
+        <w:rPr>
+          <w:rFonts w:ascii="Arial" w:hAnsi="Arial" w:cs="Arial"/>
+          <w:sz w:val="20"/>
+          <w:szCs w:val="20"/>
+        </w:rPr>
+        <w:t xml:space="preserve">Slave address: I2C_SA </w:t>
+      </w:r>
       <w:r>
         <w:rPr>
           <w:rFonts w:ascii="Arial" w:hAnsi="Arial" w:cs="Arial"/>
@@ -914,74 +851,115 @@
           <w:sz w:val="20"/>
           <w:szCs w:val="20"/>
         </w:rPr>
-        <w:t>h</w:t>
-      </w:r>
-      <w:r>
-        <w:rPr>
-          <w:rFonts w:ascii="Arial" w:hAnsi="Arial" w:cs="Arial"/>
-          <w:sz w:val="20"/>
-          <w:szCs w:val="20"/>
-        </w:rPr>
-        <w:t>:I</w:t>
-      </w:r>
-      <w:proofErr w:type="gramEnd"/>
-      <w:r>
-        <w:rPr>
-          <w:rFonts w:ascii="Arial" w:hAnsi="Arial" w:cs="Arial"/>
-          <w:sz w:val="20"/>
-          <w:szCs w:val="20"/>
-        </w:rPr>
-        <w:t>2C_EN = 1</w:t>
-      </w:r>
-      <w:r>
-        <w:rPr>
-          <w:rFonts w:ascii="Arial" w:hAnsi="Arial" w:cs="Arial"/>
-          <w:sz w:val="20"/>
-          <w:szCs w:val="20"/>
-        </w:rPr>
-        <w:t xml:space="preserve"> [15]</w:t>
-      </w:r>
-    </w:p>
-    <w:p>
-      <w:pPr>
-        <w:pStyle w:val="ListParagraph"/>
-        <w:numPr>
-          <w:ilvl w:val="1"/>
-          <w:numId w:val="1"/>
-        </w:numPr>
-        <w:rPr>
-          <w:i/>
-          <w:iCs/>
-        </w:rPr>
-      </w:pPr>
-      <w:r>
-        <w:rPr>
-          <w:rFonts w:ascii="Arial" w:hAnsi="Arial" w:cs="Arial"/>
-          <w:sz w:val="20"/>
-          <w:szCs w:val="20"/>
-        </w:rPr>
-        <w:t>Bit 15 = 1</w:t>
-      </w:r>
-    </w:p>
-    <w:p>
-      <w:pPr>
-        <w:pStyle w:val="ListParagraph"/>
-        <w:numPr>
-          <w:ilvl w:val="0"/>
-          <w:numId w:val="1"/>
-        </w:numPr>
-        <w:rPr>
-          <w:i/>
-          <w:iCs/>
-        </w:rPr>
-      </w:pPr>
-      <w:r>
-        <w:rPr>
-          <w:rFonts w:ascii="Arial" w:hAnsi="Arial" w:cs="Arial"/>
-          <w:sz w:val="20"/>
-          <w:szCs w:val="20"/>
-        </w:rPr>
-        <w:t xml:space="preserve">Slave address: I2C_SA </w:t>
+        <w:t>Ach</w:t>
+      </w:r>
+    </w:p>
+    <w:p>
+      <w:pPr>
+        <w:pStyle w:val="ListParagraph"/>
+        <w:numPr>
+          <w:ilvl w:val="1"/>
+          <w:numId w:val="1"/>
+        </w:numPr>
+        <w:rPr>
+          <w:i/>
+          <w:iCs/>
+        </w:rPr>
+      </w:pPr>
+      <w:r>
+        <w:rPr>
+          <w:rFonts w:ascii="Arial" w:hAnsi="Arial" w:cs="Arial"/>
+          <w:sz w:val="20"/>
+          <w:szCs w:val="20"/>
+        </w:rPr>
+        <w:t>??</w:t>
+      </w:r>
+    </w:p>
+    <w:p>
+      <w:pPr>
+        <w:pStyle w:val="ListParagraph"/>
+        <w:numPr>
+          <w:ilvl w:val="0"/>
+          <w:numId w:val="1"/>
+        </w:numPr>
+        <w:rPr>
+          <w:i/>
+          <w:iCs/>
+        </w:rPr>
+      </w:pPr>
+      <w:r>
+        <w:rPr>
+          <w:rFonts w:ascii="Arial" w:hAnsi="Arial" w:cs="Arial"/>
+          <w:sz w:val="20"/>
+          <w:szCs w:val="20"/>
+        </w:rPr>
+        <w:t>Number of bytes to be transferd: I2C_CNT</w:t>
+      </w:r>
+    </w:p>
+    <w:p>
+      <w:pPr>
+        <w:pStyle w:val="ListParagraph"/>
+        <w:numPr>
+          <w:ilvl w:val="1"/>
+          <w:numId w:val="1"/>
+        </w:numPr>
+        <w:rPr>
+          <w:i/>
+          <w:iCs/>
+        </w:rPr>
+      </w:pPr>
+      <w:r>
+        <w:rPr>
+          <w:rFonts w:ascii="Arial" w:hAnsi="Arial" w:cs="Arial"/>
+          <w:sz w:val="20"/>
+          <w:szCs w:val="20"/>
+        </w:rPr>
+        <w:t>???</w:t>
+      </w:r>
+    </w:p>
+    <w:p>
+      <w:pPr>
+        <w:pStyle w:val="ListParagraph"/>
+        <w:numPr>
+          <w:ilvl w:val="0"/>
+          <w:numId w:val="1"/>
+        </w:numPr>
+        <w:rPr>
+          <w:i/>
+          <w:iCs/>
+        </w:rPr>
+      </w:pPr>
+      <w:r>
+        <w:rPr>
+          <w:rFonts w:ascii="Arial" w:hAnsi="Arial" w:cs="Arial"/>
+          <w:sz w:val="20"/>
+          <w:szCs w:val="20"/>
+        </w:rPr>
+        <w:t>bus busy</w:t>
+      </w:r>
+      <w:r>
+        <w:rPr>
+          <w:rFonts w:ascii="Arial" w:hAnsi="Arial" w:cs="Arial"/>
+          <w:sz w:val="20"/>
+          <w:szCs w:val="20"/>
+        </w:rPr>
+        <w:t xml:space="preserve"> read only</w:t>
+      </w:r>
+      <w:r>
+        <w:rPr>
+          <w:rFonts w:ascii="Arial" w:hAnsi="Arial" w:cs="Arial"/>
+          <w:sz w:val="20"/>
+          <w:szCs w:val="20"/>
+        </w:rPr>
+        <w:t>: I2C_IRQSTATUS_RAW</w:t>
+      </w:r>
+      <w:r>
+        <w:rPr>
+          <w:rFonts w:ascii="Arial" w:hAnsi="Arial" w:cs="Arial"/>
+          <w:sz w:val="20"/>
+          <w:szCs w:val="20"/>
+        </w:rPr>
+        <w:t xml:space="preserve"> </w:t>
       </w:r>
       <w:r>
         <w:rPr>
@@ -991,125 +969,49 @@
           <w:sz w:val="20"/>
           <w:szCs w:val="20"/>
         </w:rPr>
-        <w:t>Ach</w:t>
-      </w:r>
-    </w:p>
-    <w:p>
-      <w:pPr>
-        <w:pStyle w:val="ListParagraph"/>
-        <w:numPr>
-          <w:ilvl w:val="1"/>
-          <w:numId w:val="1"/>
-        </w:numPr>
-        <w:rPr>
-          <w:i/>
-          <w:iCs/>
-        </w:rPr>
-      </w:pPr>
-      <w:r>
-        <w:rPr>
-          <w:rFonts w:ascii="Arial" w:hAnsi="Arial" w:cs="Arial"/>
-          <w:sz w:val="20"/>
-          <w:szCs w:val="20"/>
-        </w:rPr>
-        <w:t>??</w:t>
-      </w:r>
-    </w:p>
-    <w:p>
-      <w:pPr>
-        <w:pStyle w:val="ListParagraph"/>
-        <w:numPr>
-          <w:ilvl w:val="0"/>
-          <w:numId w:val="1"/>
-        </w:numPr>
-        <w:rPr>
-          <w:i/>
-          <w:iCs/>
-        </w:rPr>
-      </w:pPr>
-      <w:r>
-        <w:rPr>
-          <w:rFonts w:ascii="Arial" w:hAnsi="Arial" w:cs="Arial"/>
-          <w:sz w:val="20"/>
-          <w:szCs w:val="20"/>
-        </w:rPr>
-        <w:t xml:space="preserve">Number of bytes to be </w:t>
-      </w:r>
-      <w:proofErr w:type="spellStart"/>
-      <w:r>
-        <w:rPr>
-          <w:rFonts w:ascii="Arial" w:hAnsi="Arial" w:cs="Arial"/>
-          <w:sz w:val="20"/>
-          <w:szCs w:val="20"/>
-        </w:rPr>
-        <w:t>transferd</w:t>
-      </w:r>
-      <w:proofErr w:type="spellEnd"/>
-      <w:r>
-        <w:rPr>
-          <w:rFonts w:ascii="Arial" w:hAnsi="Arial" w:cs="Arial"/>
-          <w:sz w:val="20"/>
-          <w:szCs w:val="20"/>
-        </w:rPr>
-        <w:t>: I2C_CNT</w:t>
-      </w:r>
-    </w:p>
-    <w:p>
-      <w:pPr>
-        <w:pStyle w:val="ListParagraph"/>
-        <w:numPr>
-          <w:ilvl w:val="1"/>
-          <w:numId w:val="1"/>
-        </w:numPr>
-        <w:rPr>
-          <w:i/>
-          <w:iCs/>
-        </w:rPr>
-      </w:pPr>
-      <w:r>
-        <w:rPr>
-          <w:rFonts w:ascii="Arial" w:hAnsi="Arial" w:cs="Arial"/>
-          <w:sz w:val="20"/>
-          <w:szCs w:val="20"/>
-        </w:rPr>
-        <w:t>???</w:t>
-      </w:r>
-    </w:p>
-    <w:p>
-      <w:pPr>
-        <w:pStyle w:val="ListParagraph"/>
-        <w:numPr>
-          <w:ilvl w:val="0"/>
-          <w:numId w:val="1"/>
-        </w:numPr>
-        <w:rPr>
-          <w:i/>
-          <w:iCs/>
-        </w:rPr>
-      </w:pPr>
-      <w:r>
-        <w:rPr>
-          <w:rFonts w:ascii="Arial" w:hAnsi="Arial" w:cs="Arial"/>
-          <w:sz w:val="20"/>
-          <w:szCs w:val="20"/>
-        </w:rPr>
-        <w:t>bus busy</w:t>
-      </w:r>
-      <w:r>
-        <w:rPr>
-          <w:rFonts w:ascii="Arial" w:hAnsi="Arial" w:cs="Arial"/>
-          <w:sz w:val="20"/>
-          <w:szCs w:val="20"/>
-        </w:rPr>
-        <w:t xml:space="preserve"> read only</w:t>
-      </w:r>
-      <w:r>
-        <w:rPr>
-          <w:rFonts w:ascii="Arial" w:hAnsi="Arial" w:cs="Arial"/>
-          <w:sz w:val="20"/>
-          <w:szCs w:val="20"/>
-        </w:rPr>
-        <w:t>: I2C_IRQSTATUS_RAW</w:t>
+        <w:t>24h</w:t>
+      </w:r>
+    </w:p>
+    <w:p>
+      <w:pPr>
+        <w:pStyle w:val="ListParagraph"/>
+        <w:numPr>
+          <w:ilvl w:val="1"/>
+          <w:numId w:val="1"/>
+        </w:numPr>
+        <w:rPr>
+          <w:i/>
+          <w:iCs/>
+        </w:rPr>
+      </w:pPr>
+      <w:r>
+        <w:rPr>
+          <w:rFonts w:ascii="Arial" w:hAnsi="Arial" w:cs="Arial"/>
+          <w:sz w:val="20"/>
+          <w:szCs w:val="20"/>
+        </w:rPr>
+        <w:t>Bit 12 = 1</w:t>
+      </w:r>
+    </w:p>
+    <w:p>
+      <w:pPr>
+        <w:pStyle w:val="ListParagraph"/>
+        <w:numPr>
+          <w:ilvl w:val="0"/>
+          <w:numId w:val="1"/>
+        </w:numPr>
+        <w:rPr>
+          <w:i/>
+          <w:iCs/>
+        </w:rPr>
+      </w:pPr>
+      <w:r>
+        <w:rPr>
+          <w:rFonts w:ascii="Arial" w:hAnsi="Arial" w:cs="Arial"/>
+          <w:sz w:val="20"/>
+          <w:szCs w:val="20"/>
+        </w:rPr>
+        <w:t>Start bits: I2C_CON</w:t>
       </w:r>
       <w:r>
         <w:rPr>
@@ -1127,66 +1029,6 @@
           <w:sz w:val="20"/>
           <w:szCs w:val="20"/>
         </w:rPr>
-        <w:t>24h</w:t>
-      </w:r>
-    </w:p>
-    <w:p>
-      <w:pPr>
-        <w:pStyle w:val="ListParagraph"/>
-        <w:numPr>
-          <w:ilvl w:val="1"/>
-          <w:numId w:val="1"/>
-        </w:numPr>
-        <w:rPr>
-          <w:i/>
-          <w:iCs/>
-        </w:rPr>
-      </w:pPr>
-      <w:r>
-        <w:rPr>
-          <w:rFonts w:ascii="Arial" w:hAnsi="Arial" w:cs="Arial"/>
-          <w:sz w:val="20"/>
-          <w:szCs w:val="20"/>
-        </w:rPr>
-        <w:t>Bit 12 = 1</w:t>
-      </w:r>
-    </w:p>
-    <w:p>
-      <w:pPr>
-        <w:pStyle w:val="ListParagraph"/>
-        <w:numPr>
-          <w:ilvl w:val="0"/>
-          <w:numId w:val="1"/>
-        </w:numPr>
-        <w:rPr>
-          <w:i/>
-          <w:iCs/>
-        </w:rPr>
-      </w:pPr>
-      <w:r>
-        <w:rPr>
-          <w:rFonts w:ascii="Arial" w:hAnsi="Arial" w:cs="Arial"/>
-          <w:sz w:val="20"/>
-          <w:szCs w:val="20"/>
-        </w:rPr>
-        <w:t>Start bits: I2C_CON</w:t>
-      </w:r>
-      <w:r>
-        <w:rPr>
-          <w:rFonts w:ascii="Arial" w:hAnsi="Arial" w:cs="Arial"/>
-          <w:sz w:val="20"/>
-          <w:szCs w:val="20"/>
-        </w:rPr>
-        <w:t xml:space="preserve"> </w:t>
-      </w:r>
-      <w:r>
-        <w:rPr>
-          <w:rFonts w:ascii="Arial" w:hAnsi="Arial" w:cs="Arial"/>
-          <w:b/>
-          <w:bCs/>
-          <w:sz w:val="20"/>
-          <w:szCs w:val="20"/>
-        </w:rPr>
         <w:t>A4h</w:t>
       </w:r>
     </w:p>
@@ -1208,15 +1050,7 @@
         <w:t>1</w:t>
       </w:r>
       <w:r>
-        <w:t xml:space="preserve"> (</w:t>
-      </w:r>
-      <w:proofErr w:type="gramStart"/>
-      <w:r>
-        <w:t>start,  transmit</w:t>
-      </w:r>
-      <w:proofErr w:type="gramEnd"/>
-      <w:r>
-        <w:t>, master, enable = 1)</w:t>
+        <w:t xml:space="preserve"> (start,  transmit, master, enable = 1)</w:t>
       </w:r>
     </w:p>
     <w:p>
@@ -1369,15 +1203,7 @@
         </w:numPr>
       </w:pPr>
       <w:r>
-        <w:t xml:space="preserve">Started writing </w:t>
-      </w:r>
-      <w:proofErr w:type="gramStart"/>
-      <w:r>
-        <w:t>High and Low level</w:t>
-      </w:r>
-      <w:proofErr w:type="gramEnd"/>
-      <w:r>
-        <w:t xml:space="preserve"> algorithms</w:t>
+        <w:t>Started writing High and Low level algorithms</w:t>
       </w:r>
     </w:p>
     <w:p>
@@ -1401,32 +1227,19 @@
         </w:numPr>
       </w:pPr>
       <w:r>
-        <w:t xml:space="preserve">Value of SCLK to be used in dividing the </w:t>
-      </w:r>
-      <w:proofErr w:type="spellStart"/>
-      <w:r>
-        <w:t>clk</w:t>
-      </w:r>
-      <w:proofErr w:type="spellEnd"/>
-    </w:p>
-    <w:p>
-      <w:pPr>
-        <w:pStyle w:val="ListParagraph"/>
-        <w:numPr>
-          <w:ilvl w:val="1"/>
-          <w:numId w:val="1"/>
-        </w:numPr>
-      </w:pPr>
-      <w:r>
-        <w:t xml:space="preserve">Value of </w:t>
-      </w:r>
-      <w:proofErr w:type="spellStart"/>
-      <w:r>
-        <w:t>tlow</w:t>
-      </w:r>
-      <w:proofErr w:type="spellEnd"/>
-      <w:r>
-        <w:t xml:space="preserve"> to be used to adjusting speed</w:t>
+        <w:t>Value of SCLK to be used in dividing the clk</w:t>
+      </w:r>
+    </w:p>
+    <w:p>
+      <w:pPr>
+        <w:pStyle w:val="ListParagraph"/>
+        <w:numPr>
+          <w:ilvl w:val="1"/>
+          <w:numId w:val="1"/>
+        </w:numPr>
+      </w:pPr>
+      <w:r>
+        <w:t>Value of tlow to be used to adjusting speed</w:t>
       </w:r>
     </w:p>
     <w:p>
@@ -1463,23 +1276,7 @@
         </w:numPr>
       </w:pPr>
       <w:r>
-        <w:t xml:space="preserve">Figured out how to get </w:t>
-      </w:r>
-      <w:proofErr w:type="spellStart"/>
-      <w:r>
-        <w:t>tLow</w:t>
-      </w:r>
-      <w:proofErr w:type="spellEnd"/>
-      <w:r>
-        <w:t xml:space="preserve"> and </w:t>
-      </w:r>
-      <w:proofErr w:type="spellStart"/>
-      <w:r>
-        <w:t>tHigh</w:t>
-      </w:r>
-      <w:proofErr w:type="spellEnd"/>
-      <w:r>
-        <w:t xml:space="preserve"> from Tyler’s email</w:t>
+        <w:t>Figured out how to get tLow and tHigh from Tyler’s email</w:t>
       </w:r>
     </w:p>
     <w:p>
@@ -1527,13 +1324,8 @@
         </w:numPr>
       </w:pPr>
       <w:r>
-        <w:t xml:space="preserve">Done writing all functions required, except clock </w:t>
-      </w:r>
-      <w:proofErr w:type="spellStart"/>
-      <w:r>
-        <w:t>freq</w:t>
-      </w:r>
-      <w:proofErr w:type="spellEnd"/>
+        <w:t>Done writing all functions required, except clock freq</w:t>
+      </w:r>
     </w:p>
     <w:p>
       <w:pPr>
@@ -1638,15 +1430,7 @@
         </w:numPr>
       </w:pPr>
       <w:r>
-        <w:t xml:space="preserve">Had to turn </w:t>
-      </w:r>
-      <w:proofErr w:type="spellStart"/>
-      <w:r>
-        <w:t>clk</w:t>
-      </w:r>
-      <w:proofErr w:type="spellEnd"/>
-      <w:r>
-        <w:t xml:space="preserve"> on</w:t>
+        <w:t>Had to turn clk on</w:t>
       </w:r>
     </w:p>
     <w:p>
@@ -1823,6 +1607,1354 @@
       </w:pPr>
       <w:r>
         <w:t>PART 1 DONE</w:t>
+      </w:r>
+    </w:p>
+    <w:p>
+      <w:pPr>
+        <w:pStyle w:val="ListParagraph"/>
+        <w:numPr>
+          <w:ilvl w:val="0"/>
+          <w:numId w:val="1"/>
+        </w:numPr>
+      </w:pPr>
+      <w:r>
+        <w:drawing>
+          <wp:inline distT="0" distB="0" distL="0" distR="0" wp14:anchorId="5C4A4939" wp14:editId="589F199A">
+            <wp:extent cx="5943600" cy="3676650"/>
+            <wp:effectExtent l="0" t="0" r="0" b="0"/>
+            <wp:docPr id="2" name="Picture 2"/>
+            <wp:cNvGraphicFramePr>
+              <a:graphicFrameLocks xmlns:a="http://schemas.openxmlformats.org/drawingml/2006/main" noChangeAspect="1"/>
+            </wp:cNvGraphicFramePr>
+            <a:graphic xmlns:a="http://schemas.openxmlformats.org/drawingml/2006/main">
+              <a:graphicData uri="http://schemas.openxmlformats.org/drawingml/2006/picture">
+                <pic:pic xmlns:pic="http://schemas.openxmlformats.org/drawingml/2006/picture">
+                  <pic:nvPicPr>
+                    <pic:cNvPr id="1" name=""/>
+                    <pic:cNvPicPr/>
+                  </pic:nvPicPr>
+                  <pic:blipFill>
+                    <a:blip r:embed="rId8"/>
+                    <a:stretch>
+                      <a:fillRect/>
+                    </a:stretch>
+                  </pic:blipFill>
+                  <pic:spPr>
+                    <a:xfrm>
+                      <a:off x="0" y="0"/>
+                      <a:ext cx="5943600" cy="3676650"/>
+                    </a:xfrm>
+                    <a:prstGeom prst="rect">
+                      <a:avLst/>
+                    </a:prstGeom>
+                  </pic:spPr>
+                </pic:pic>
+              </a:graphicData>
+            </a:graphic>
+          </wp:inline>
+        </w:drawing>
+      </w:r>
+    </w:p>
+    <w:p>
+      <w:pPr>
+        <w:pStyle w:val="ListParagraph"/>
+      </w:pPr>
+    </w:p>
+    <w:p/>
+    <w:p/>
+    <w:p>
+      <w:r>
+        <w:t>3/8/2020</w:t>
+      </w:r>
+    </w:p>
+    <w:p>
+      <w:pPr>
+        <w:pStyle w:val="ListParagraph"/>
+        <w:numPr>
+          <w:ilvl w:val="0"/>
+          <w:numId w:val="1"/>
+        </w:numPr>
+      </w:pPr>
+      <w:r>
+        <w:t>Started working on Part 2</w:t>
+      </w:r>
+    </w:p>
+    <w:p>
+      <w:pPr>
+        <w:pStyle w:val="ListParagraph"/>
+        <w:numPr>
+          <w:ilvl w:val="0"/>
+          <w:numId w:val="1"/>
+        </w:numPr>
+      </w:pPr>
+      <w:r>
+        <w:t>PCA sheet findings:</w:t>
+      </w:r>
+    </w:p>
+    <w:p>
+      <w:pPr>
+        <w:pStyle w:val="ListParagraph"/>
+        <w:numPr>
+          <w:ilvl w:val="1"/>
+          <w:numId w:val="1"/>
+        </w:numPr>
+      </w:pPr>
+      <w:r>
+        <w:rPr>
+          <w:rFonts w:ascii="Arial" w:hAnsi="Arial" w:cs="Arial"/>
+          <w:sz w:val="20"/>
+          <w:szCs w:val="20"/>
+        </w:rPr>
+        <w:lastRenderedPageBreak/>
+        <w:t>The PCA9685 has 4096 steps (12-bit PWM) of individual LED brightness control.</w:t>
+      </w:r>
+    </w:p>
+    <w:p>
+      <w:pPr>
+        <w:pStyle w:val="ListParagraph"/>
+        <w:numPr>
+          <w:ilvl w:val="1"/>
+          <w:numId w:val="1"/>
+        </w:numPr>
+      </w:pPr>
+      <w:r>
+        <w:t>The PCA9685 has an external clock input pin that will accept user-supplied clock</w:t>
+      </w:r>
+      <w:r>
+        <w:t xml:space="preserve"> </w:t>
+      </w:r>
+      <w:r>
+        <w:t>50 MHz max.)</w:t>
+      </w:r>
+    </w:p>
+    <w:p>
+      <w:pPr>
+        <w:pStyle w:val="ListParagraph"/>
+        <w:numPr>
+          <w:ilvl w:val="1"/>
+          <w:numId w:val="1"/>
+        </w:numPr>
+      </w:pPr>
+      <w:r>
+        <w:rPr>
+          <w:rFonts w:ascii="Arial" w:hAnsi="Arial" w:cs="Arial"/>
+          <w:sz w:val="20"/>
+          <w:szCs w:val="20"/>
+        </w:rPr>
+        <w:t>default state of LEDn output pins is LOW</w:t>
+      </w:r>
+    </w:p>
+    <w:p>
+      <w:pPr>
+        <w:pStyle w:val="ListParagraph"/>
+        <w:numPr>
+          <w:ilvl w:val="1"/>
+          <w:numId w:val="1"/>
+        </w:numPr>
+      </w:pPr>
+      <w:r>
+        <w:drawing>
+          <wp:inline distT="0" distB="0" distL="0" distR="0" wp14:anchorId="7403A17F" wp14:editId="6E4DC6B6">
+            <wp:extent cx="5943600" cy="4576445"/>
+            <wp:effectExtent l="0" t="0" r="0" b="0"/>
+            <wp:docPr id="3" name="Picture 3"/>
+            <wp:cNvGraphicFramePr>
+              <a:graphicFrameLocks xmlns:a="http://schemas.openxmlformats.org/drawingml/2006/main" noChangeAspect="1"/>
+            </wp:cNvGraphicFramePr>
+            <a:graphic xmlns:a="http://schemas.openxmlformats.org/drawingml/2006/main">
+              <a:graphicData uri="http://schemas.openxmlformats.org/drawingml/2006/picture">
+                <pic:pic xmlns:pic="http://schemas.openxmlformats.org/drawingml/2006/picture">
+                  <pic:nvPicPr>
+                    <pic:cNvPr id="1" name=""/>
+                    <pic:cNvPicPr/>
+                  </pic:nvPicPr>
+                  <pic:blipFill>
+                    <a:blip r:embed="rId9"/>
+                    <a:stretch>
+                      <a:fillRect/>
+                    </a:stretch>
+                  </pic:blipFill>
+                  <pic:spPr>
+                    <a:xfrm>
+                      <a:off x="0" y="0"/>
+                      <a:ext cx="5943600" cy="4576445"/>
+                    </a:xfrm>
+                    <a:prstGeom prst="rect">
+                      <a:avLst/>
+                    </a:prstGeom>
+                  </pic:spPr>
+                </pic:pic>
+              </a:graphicData>
+            </a:graphic>
+          </wp:inline>
+        </w:drawing>
+      </w:r>
+    </w:p>
+    <w:p>
+      <w:pPr>
+        <w:pStyle w:val="ListParagraph"/>
+        <w:numPr>
+          <w:ilvl w:val="1"/>
+          <w:numId w:val="1"/>
+        </w:numPr>
+      </w:pPr>
+      <w:r>
+        <w:lastRenderedPageBreak/>
+        <w:drawing>
+          <wp:inline distT="0" distB="0" distL="0" distR="0" wp14:anchorId="6DB44B58" wp14:editId="38BB57DE">
+            <wp:extent cx="5649113" cy="4515480"/>
+            <wp:effectExtent l="0" t="0" r="8890" b="0"/>
+            <wp:docPr id="6" name="Picture 6"/>
+            <wp:cNvGraphicFramePr>
+              <a:graphicFrameLocks xmlns:a="http://schemas.openxmlformats.org/drawingml/2006/main" noChangeAspect="1"/>
+            </wp:cNvGraphicFramePr>
+            <a:graphic xmlns:a="http://schemas.openxmlformats.org/drawingml/2006/main">
+              <a:graphicData uri="http://schemas.openxmlformats.org/drawingml/2006/picture">
+                <pic:pic xmlns:pic="http://schemas.openxmlformats.org/drawingml/2006/picture">
+                  <pic:nvPicPr>
+                    <pic:cNvPr id="1" name=""/>
+                    <pic:cNvPicPr/>
+                  </pic:nvPicPr>
+                  <pic:blipFill>
+                    <a:blip r:embed="rId10"/>
+                    <a:stretch>
+                      <a:fillRect/>
+                    </a:stretch>
+                  </pic:blipFill>
+                  <pic:spPr>
+                    <a:xfrm>
+                      <a:off x="0" y="0"/>
+                      <a:ext cx="5649113" cy="4515480"/>
+                    </a:xfrm>
+                    <a:prstGeom prst="rect">
+                      <a:avLst/>
+                    </a:prstGeom>
+                  </pic:spPr>
+                </pic:pic>
+              </a:graphicData>
+            </a:graphic>
+          </wp:inline>
+        </w:drawing>
+      </w:r>
+    </w:p>
+    <w:p>
+      <w:pPr>
+        <w:pStyle w:val="ListParagraph"/>
+        <w:numPr>
+          <w:ilvl w:val="1"/>
+          <w:numId w:val="1"/>
+        </w:numPr>
+      </w:pPr>
+      <w:r>
+        <w:drawing>
+          <wp:inline distT="0" distB="0" distL="0" distR="0" wp14:anchorId="5986B6B4" wp14:editId="201C0756">
+            <wp:extent cx="5668166" cy="3429479"/>
+            <wp:effectExtent l="0" t="0" r="0" b="0"/>
+            <wp:docPr id="7" name="Picture 7"/>
+            <wp:cNvGraphicFramePr>
+              <a:graphicFrameLocks xmlns:a="http://schemas.openxmlformats.org/drawingml/2006/main" noChangeAspect="1"/>
+            </wp:cNvGraphicFramePr>
+            <a:graphic xmlns:a="http://schemas.openxmlformats.org/drawingml/2006/main">
+              <a:graphicData uri="http://schemas.openxmlformats.org/drawingml/2006/picture">
+                <pic:pic xmlns:pic="http://schemas.openxmlformats.org/drawingml/2006/picture">
+                  <pic:nvPicPr>
+                    <pic:cNvPr id="1" name=""/>
+                    <pic:cNvPicPr/>
+                  </pic:nvPicPr>
+                  <pic:blipFill>
+                    <a:blip r:embed="rId11"/>
+                    <a:stretch>
+                      <a:fillRect/>
+                    </a:stretch>
+                  </pic:blipFill>
+                  <pic:spPr>
+                    <a:xfrm>
+                      <a:off x="0" y="0"/>
+                      <a:ext cx="5668166" cy="3429479"/>
+                    </a:xfrm>
+                    <a:prstGeom prst="rect">
+                      <a:avLst/>
+                    </a:prstGeom>
+                  </pic:spPr>
+                </pic:pic>
+              </a:graphicData>
+            </a:graphic>
+          </wp:inline>
+        </w:drawing>
+      </w:r>
+    </w:p>
+    <w:p>
+      <w:pPr>
+        <w:pStyle w:val="ListParagraph"/>
+        <w:numPr>
+          <w:ilvl w:val="1"/>
+          <w:numId w:val="1"/>
+        </w:numPr>
+      </w:pPr>
+      <w:r>
+        <w:lastRenderedPageBreak/>
+        <w:drawing>
+          <wp:inline distT="0" distB="0" distL="0" distR="0" wp14:anchorId="197653B1" wp14:editId="6B756FD6">
+            <wp:extent cx="5401429" cy="1743318"/>
+            <wp:effectExtent l="0" t="0" r="8890" b="9525"/>
+            <wp:docPr id="8" name="Picture 8"/>
+            <wp:cNvGraphicFramePr>
+              <a:graphicFrameLocks xmlns:a="http://schemas.openxmlformats.org/drawingml/2006/main" noChangeAspect="1"/>
+            </wp:cNvGraphicFramePr>
+            <a:graphic xmlns:a="http://schemas.openxmlformats.org/drawingml/2006/main">
+              <a:graphicData uri="http://schemas.openxmlformats.org/drawingml/2006/picture">
+                <pic:pic xmlns:pic="http://schemas.openxmlformats.org/drawingml/2006/picture">
+                  <pic:nvPicPr>
+                    <pic:cNvPr id="1" name=""/>
+                    <pic:cNvPicPr/>
+                  </pic:nvPicPr>
+                  <pic:blipFill>
+                    <a:blip r:embed="rId12"/>
+                    <a:stretch>
+                      <a:fillRect/>
+                    </a:stretch>
+                  </pic:blipFill>
+                  <pic:spPr>
+                    <a:xfrm>
+                      <a:off x="0" y="0"/>
+                      <a:ext cx="5401429" cy="1743318"/>
+                    </a:xfrm>
+                    <a:prstGeom prst="rect">
+                      <a:avLst/>
+                    </a:prstGeom>
+                  </pic:spPr>
+                </pic:pic>
+              </a:graphicData>
+            </a:graphic>
+          </wp:inline>
+        </w:drawing>
+      </w:r>
+    </w:p>
+    <w:p>
+      <w:pPr>
+        <w:pStyle w:val="ListParagraph"/>
+        <w:numPr>
+          <w:ilvl w:val="1"/>
+          <w:numId w:val="1"/>
+        </w:numPr>
+      </w:pPr>
+      <w:r>
+        <w:t>The turn-on time of each LED driver output and the duty cycle of PWM can be controlled</w:t>
+      </w:r>
+      <w:r>
+        <w:t xml:space="preserve"> </w:t>
+      </w:r>
+      <w:r>
+        <w:t>independently using the LEDn_ON and LEDn_OFF registers.</w:t>
+      </w:r>
+    </w:p>
+    <w:p>
+      <w:pPr>
+        <w:pStyle w:val="ListParagraph"/>
+        <w:numPr>
+          <w:ilvl w:val="1"/>
+          <w:numId w:val="1"/>
+        </w:numPr>
+      </w:pPr>
+      <w:r>
+        <w:t>There will be two 12-bit registers per LED output. These registers will be programmed by</w:t>
+      </w:r>
+      <w:r>
+        <w:t xml:space="preserve"> </w:t>
+      </w:r>
+      <w:r>
+        <w:t>the user. Both registers will hold a value from 0 to 4095. One 12-bit register will hold a</w:t>
+      </w:r>
+      <w:r>
+        <w:t xml:space="preserve"> </w:t>
+      </w:r>
+      <w:r>
+        <w:t>value for the ON time and the other 12-bit register will hold the value for the OFF time.</w:t>
+      </w:r>
+    </w:p>
+    <w:p>
+      <w:pPr>
+        <w:pStyle w:val="ListParagraph"/>
+        <w:numPr>
+          <w:ilvl w:val="1"/>
+          <w:numId w:val="1"/>
+        </w:numPr>
+      </w:pPr>
+      <w:r>
+        <w:t>The PRE_SCALE register can only be set when the SLEEP bit of MODE1 register is set to</w:t>
+      </w:r>
+    </w:p>
+    <w:p>
+      <w:pPr>
+        <w:pStyle w:val="ListParagraph"/>
+        <w:ind w:left="1440"/>
+      </w:pPr>
+      <w:r>
+        <w:t>logic 1.</w:t>
+      </w:r>
+    </w:p>
+    <w:p>
+      <w:pPr>
+        <w:pStyle w:val="ListParagraph"/>
+        <w:numPr>
+          <w:ilvl w:val="1"/>
+          <w:numId w:val="1"/>
+        </w:numPr>
+      </w:pPr>
+      <w:r>
+        <w:t>Mode1[Sleep]: 00h bit 4</w:t>
+      </w:r>
+      <w:r>
+        <w:t xml:space="preserve"> = 1</w:t>
+      </w:r>
+    </w:p>
+    <w:p>
+      <w:pPr>
+        <w:pStyle w:val="ListParagraph"/>
+        <w:numPr>
+          <w:ilvl w:val="1"/>
+          <w:numId w:val="1"/>
+        </w:numPr>
+      </w:pPr>
+      <w:r>
+        <w:t>Mode1[ALLCALL]: 00h bit 0</w:t>
+      </w:r>
+    </w:p>
+    <w:p>
+      <w:pPr>
+        <w:pStyle w:val="ListParagraph"/>
+        <w:numPr>
+          <w:ilvl w:val="1"/>
+          <w:numId w:val="1"/>
+        </w:numPr>
+      </w:pPr>
+      <w:r>
+        <w:t>Prescale</w:t>
+      </w:r>
+      <w:r>
+        <w:t xml:space="preserve"> FEh</w:t>
+      </w:r>
+      <w:r>
+        <w:t xml:space="preserve"> = (</w:t>
+      </w:r>
+      <w:r>
+        <w:t>25MH</w:t>
+      </w:r>
+      <w:r>
+        <w:t>z</w:t>
+      </w:r>
+      <w:r>
+        <w:t xml:space="preserve"> </w:t>
+      </w:r>
+      <w:r>
+        <w:t>/</w:t>
+      </w:r>
+      <w:r>
+        <w:t xml:space="preserve"> </w:t>
+      </w:r>
+      <w:r>
+        <w:t>4096</w:t>
+      </w:r>
+      <w:r>
+        <w:t xml:space="preserve"> </w:t>
+      </w:r>
+      <w:r>
+        <w:t>*</w:t>
+      </w:r>
+      <w:r>
+        <w:t xml:space="preserve"> 1KHz</w:t>
+      </w:r>
+      <w:r>
+        <w:t>)</w:t>
+      </w:r>
+      <w:r>
+        <w:t xml:space="preserve"> </w:t>
+      </w:r>
+      <w:r>
+        <w:t>–</w:t>
+      </w:r>
+      <w:r>
+        <w:t xml:space="preserve"> </w:t>
+      </w:r>
+      <w:r>
+        <w:t>1</w:t>
+      </w:r>
+      <w:r>
+        <w:t xml:space="preserve"> = 5</w:t>
+      </w:r>
+      <w:r>
+        <w:t xml:space="preserve"> decimal</w:t>
+      </w:r>
+      <w:r>
+        <w:t xml:space="preserve"> </w:t>
+      </w:r>
+    </w:p>
+    <w:p>
+      <w:pPr>
+        <w:pStyle w:val="ListParagraph"/>
+        <w:numPr>
+          <w:ilvl w:val="1"/>
+          <w:numId w:val="1"/>
+        </w:numPr>
+      </w:pPr>
+      <w:r>
+        <w:t>Mode1[</w:t>
+      </w:r>
+      <w:r>
+        <w:t>restart</w:t>
+      </w:r>
+      <w:r>
+        <w:t xml:space="preserve">]: 00h bit </w:t>
+      </w:r>
+      <w:r>
+        <w:t>7</w:t>
+      </w:r>
+    </w:p>
+    <w:p>
+      <w:pPr>
+        <w:pStyle w:val="ListParagraph"/>
+        <w:numPr>
+          <w:ilvl w:val="1"/>
+          <w:numId w:val="1"/>
+        </w:numPr>
+      </w:pPr>
+      <w:r>
+        <w:t>Mode1[ALLCALL]: 00h bit 0</w:t>
+      </w:r>
+    </w:p>
+    <w:p>
+      <w:pPr>
+        <w:pStyle w:val="ListParagraph"/>
+        <w:numPr>
+          <w:ilvl w:val="1"/>
+          <w:numId w:val="1"/>
+        </w:numPr>
+      </w:pPr>
+      <w:r>
+        <w:t>Mode1[</w:t>
+      </w:r>
+      <w:r>
+        <w:t>EXTCLK</w:t>
+      </w:r>
+      <w:r>
+        <w:t xml:space="preserve">]: 00h bit </w:t>
+      </w:r>
+      <w:r>
+        <w:t>6 = 0</w:t>
+      </w:r>
+    </w:p>
+    <w:p>
+      <w:pPr>
+        <w:pStyle w:val="ListParagraph"/>
+        <w:numPr>
+          <w:ilvl w:val="1"/>
+          <w:numId w:val="1"/>
+        </w:numPr>
+      </w:pPr>
+      <w:r>
+        <w:t>10x0xxx1</w:t>
+      </w:r>
+    </w:p>
+    <w:p>
+      <w:pPr>
+        <w:pStyle w:val="ListParagraph"/>
+        <w:numPr>
+          <w:ilvl w:val="1"/>
+          <w:numId w:val="1"/>
+        </w:numPr>
+      </w:pPr>
+      <w:r>
+        <w:t>Mode2[totem] 01h bit 2 = 1</w:t>
+      </w:r>
+    </w:p>
+    <w:p>
+      <w:pPr>
+        <w:pStyle w:val="ListParagraph"/>
+        <w:numPr>
+          <w:ilvl w:val="1"/>
+          <w:numId w:val="1"/>
+        </w:numPr>
+      </w:pPr>
+      <w:r>
+        <w:t xml:space="preserve"> </w:t>
+      </w:r>
+      <w:r>
+        <w:t>Mode2[</w:t>
+      </w:r>
+      <w:r>
+        <w:t>INVRT</w:t>
+      </w:r>
+      <w:r>
+        <w:t xml:space="preserve">] 01h bit </w:t>
+      </w:r>
+      <w:r>
+        <w:t>4</w:t>
+      </w:r>
+      <w:r>
+        <w:t xml:space="preserve"> = </w:t>
+      </w:r>
+      <w:r>
+        <w:t>0</w:t>
+      </w:r>
+    </w:p>
+    <w:p>
+      <w:pPr>
+        <w:pStyle w:val="ListParagraph"/>
+        <w:numPr>
+          <w:ilvl w:val="1"/>
+          <w:numId w:val="1"/>
+        </w:numPr>
+      </w:pPr>
+      <w:r>
+        <w:rPr>
+          <w:rFonts w:ascii="Arial" w:hAnsi="Arial" w:cs="Arial"/>
+          <w:sz w:val="18"/>
+          <w:szCs w:val="18"/>
+        </w:rPr>
+        <w:t>ALL_LED_OFF_H</w:t>
+      </w:r>
+      <w:r>
+        <w:rPr>
+          <w:rFonts w:ascii="Arial" w:hAnsi="Arial" w:cs="Arial"/>
+          <w:sz w:val="18"/>
+          <w:szCs w:val="18"/>
+        </w:rPr>
+        <w:t xml:space="preserve"> </w:t>
+      </w:r>
+      <w:r>
+        <w:rPr>
+          <w:rFonts w:ascii="Arial" w:hAnsi="Arial" w:cs="Arial"/>
+          <w:sz w:val="18"/>
+          <w:szCs w:val="18"/>
+        </w:rPr>
+        <w:t>FDh</w:t>
+      </w:r>
+      <w:r>
+        <w:rPr>
+          <w:rFonts w:ascii="Arial" w:hAnsi="Arial" w:cs="Arial"/>
+          <w:sz w:val="18"/>
+          <w:szCs w:val="18"/>
+        </w:rPr>
+        <w:t xml:space="preserve"> = 0</w:t>
+      </w:r>
+    </w:p>
+    <w:p>
+      <w:pPr>
+        <w:pStyle w:val="ListParagraph"/>
+        <w:numPr>
+          <w:ilvl w:val="1"/>
+          <w:numId w:val="1"/>
+        </w:numPr>
+      </w:pPr>
+      <w:r>
+        <w:rPr>
+          <w:rFonts w:ascii="Arial" w:hAnsi="Arial" w:cs="Arial"/>
+          <w:sz w:val="18"/>
+          <w:szCs w:val="18"/>
+        </w:rPr>
+        <w:t>LED_ON page 21</w:t>
+      </w:r>
+    </w:p>
+    <w:p>
+      <w:pPr>
+        <w:pStyle w:val="ListParagraph"/>
+        <w:numPr>
+          <w:ilvl w:val="2"/>
+          <w:numId w:val="1"/>
+        </w:numPr>
+      </w:pPr>
+      <w:r>
+        <w:rPr>
+          <w:rFonts w:ascii="Arial" w:hAnsi="Arial" w:cs="Arial"/>
+          <w:sz w:val="18"/>
+          <w:szCs w:val="18"/>
+        </w:rPr>
+        <w:t>07h LED0_ON_H</w:t>
+      </w:r>
+    </w:p>
+    <w:p>
+      <w:pPr>
+        <w:pStyle w:val="ListParagraph"/>
+        <w:numPr>
+          <w:ilvl w:val="2"/>
+          <w:numId w:val="1"/>
+        </w:numPr>
+      </w:pPr>
+      <w:r>
+        <w:rPr>
+          <w:rFonts w:ascii="Arial" w:hAnsi="Arial" w:cs="Arial"/>
+          <w:sz w:val="18"/>
+          <w:szCs w:val="18"/>
+        </w:rPr>
+        <w:t>0Bh LED1_ON_H</w:t>
+      </w:r>
+    </w:p>
+    <w:p>
+      <w:pPr>
+        <w:pStyle w:val="ListParagraph"/>
+        <w:numPr>
+          <w:ilvl w:val="2"/>
+          <w:numId w:val="1"/>
+        </w:numPr>
+      </w:pPr>
+      <w:r>
+        <w:rPr>
+          <w:rFonts w:ascii="Arial" w:hAnsi="Arial" w:cs="Arial"/>
+          <w:sz w:val="18"/>
+          <w:szCs w:val="18"/>
+        </w:rPr>
+        <w:t>0Fh LED2_ON_H</w:t>
+      </w:r>
+    </w:p>
+    <w:p>
+      <w:pPr>
+        <w:pStyle w:val="ListParagraph"/>
+        <w:numPr>
+          <w:ilvl w:val="2"/>
+          <w:numId w:val="1"/>
+        </w:numPr>
+      </w:pPr>
+      <w:r>
+        <w:rPr>
+          <w:rFonts w:ascii="Arial" w:hAnsi="Arial" w:cs="Arial"/>
+          <w:sz w:val="18"/>
+          <w:szCs w:val="18"/>
+        </w:rPr>
+        <w:t>13h LED3_ON_H</w:t>
+      </w:r>
+    </w:p>
+    <w:p>
+      <w:pPr>
+        <w:pStyle w:val="ListParagraph"/>
+        <w:numPr>
+          <w:ilvl w:val="2"/>
+          <w:numId w:val="1"/>
+        </w:numPr>
+      </w:pPr>
+      <w:r>
+        <w:rPr>
+          <w:rFonts w:ascii="Arial" w:hAnsi="Arial" w:cs="Arial"/>
+          <w:sz w:val="18"/>
+          <w:szCs w:val="18"/>
+        </w:rPr>
+        <w:t>17h LED4_ON_H</w:t>
+      </w:r>
+    </w:p>
+    <w:p>
+      <w:pPr>
+        <w:pStyle w:val="ListParagraph"/>
+        <w:numPr>
+          <w:ilvl w:val="2"/>
+          <w:numId w:val="1"/>
+        </w:numPr>
+      </w:pPr>
+      <w:r>
+        <w:rPr>
+          <w:rFonts w:ascii="Arial" w:hAnsi="Arial" w:cs="Arial"/>
+          <w:sz w:val="18"/>
+          <w:szCs w:val="18"/>
+        </w:rPr>
+        <w:t>1Bh LED5_ON_H</w:t>
+      </w:r>
+    </w:p>
+    <w:p>
+      <w:pPr>
+        <w:pStyle w:val="ListParagraph"/>
+        <w:numPr>
+          <w:ilvl w:val="2"/>
+          <w:numId w:val="1"/>
+        </w:numPr>
+      </w:pPr>
+      <w:r>
+        <w:rPr>
+          <w:rFonts w:ascii="Arial" w:hAnsi="Arial" w:cs="Arial"/>
+          <w:sz w:val="18"/>
+          <w:szCs w:val="18"/>
+        </w:rPr>
+        <w:t>1Fh LED6_ON_H</w:t>
+      </w:r>
+    </w:p>
+    <w:p>
+      <w:pPr>
+        <w:pStyle w:val="ListParagraph"/>
+        <w:numPr>
+          <w:ilvl w:val="2"/>
+          <w:numId w:val="1"/>
+        </w:numPr>
+      </w:pPr>
+      <w:r>
+        <w:rPr>
+          <w:rFonts w:ascii="Arial" w:hAnsi="Arial" w:cs="Arial"/>
+          <w:sz w:val="18"/>
+          <w:szCs w:val="18"/>
+        </w:rPr>
+        <w:t>23h LED7_ON_H</w:t>
+      </w:r>
+    </w:p>
+    <w:p/>
+    <w:p/>
+    <w:p>
+      <w:pPr>
+        <w:pStyle w:val="ListParagraph"/>
+        <w:numPr>
+          <w:ilvl w:val="1"/>
+          <w:numId w:val="1"/>
+        </w:numPr>
+      </w:pPr>
+      <w:r>
+        <w:lastRenderedPageBreak/>
+        <w:drawing>
+          <wp:inline distT="0" distB="0" distL="0" distR="0" wp14:anchorId="303FF3DB" wp14:editId="207AF253">
+            <wp:extent cx="2695951" cy="1829055"/>
+            <wp:effectExtent l="0" t="0" r="9525" b="0"/>
+            <wp:docPr id="9" name="Picture 9"/>
+            <wp:cNvGraphicFramePr>
+              <a:graphicFrameLocks xmlns:a="http://schemas.openxmlformats.org/drawingml/2006/main" noChangeAspect="1"/>
+            </wp:cNvGraphicFramePr>
+            <a:graphic xmlns:a="http://schemas.openxmlformats.org/drawingml/2006/main">
+              <a:graphicData uri="http://schemas.openxmlformats.org/drawingml/2006/picture">
+                <pic:pic xmlns:pic="http://schemas.openxmlformats.org/drawingml/2006/picture">
+                  <pic:nvPicPr>
+                    <pic:cNvPr id="1" name=""/>
+                    <pic:cNvPicPr/>
+                  </pic:nvPicPr>
+                  <pic:blipFill>
+                    <a:blip r:embed="rId13"/>
+                    <a:stretch>
+                      <a:fillRect/>
+                    </a:stretch>
+                  </pic:blipFill>
+                  <pic:spPr>
+                    <a:xfrm>
+                      <a:off x="0" y="0"/>
+                      <a:ext cx="2695951" cy="1829055"/>
+                    </a:xfrm>
+                    <a:prstGeom prst="rect">
+                      <a:avLst/>
+                    </a:prstGeom>
+                  </pic:spPr>
+                </pic:pic>
+              </a:graphicData>
+            </a:graphic>
+          </wp:inline>
+        </w:drawing>
+      </w:r>
+    </w:p>
+    <w:p>
+      <w:pPr>
+        <w:pStyle w:val="ListParagraph"/>
+        <w:numPr>
+          <w:ilvl w:val="1"/>
+          <w:numId w:val="1"/>
+        </w:numPr>
+      </w:pPr>
+    </w:p>
+    <w:p>
+      <w:pPr>
+        <w:pStyle w:val="ListParagraph"/>
+        <w:numPr>
+          <w:ilvl w:val="1"/>
+          <w:numId w:val="1"/>
+        </w:numPr>
+      </w:pPr>
+      <w:r>
+        <w:drawing>
+          <wp:inline distT="0" distB="0" distL="0" distR="0" wp14:anchorId="3EB958FD" wp14:editId="645BA873">
+            <wp:extent cx="4143375" cy="2924321"/>
+            <wp:effectExtent l="0" t="0" r="0" b="9525"/>
+            <wp:docPr id="10" name="Picture 10"/>
+            <wp:cNvGraphicFramePr>
+              <a:graphicFrameLocks xmlns:a="http://schemas.openxmlformats.org/drawingml/2006/main" noChangeAspect="1"/>
+            </wp:cNvGraphicFramePr>
+            <a:graphic xmlns:a="http://schemas.openxmlformats.org/drawingml/2006/main">
+              <a:graphicData uri="http://schemas.openxmlformats.org/drawingml/2006/picture">
+                <pic:pic xmlns:pic="http://schemas.openxmlformats.org/drawingml/2006/picture">
+                  <pic:nvPicPr>
+                    <pic:cNvPr id="1" name=""/>
+                    <pic:cNvPicPr/>
+                  </pic:nvPicPr>
+                  <pic:blipFill>
+                    <a:blip r:embed="rId14"/>
+                    <a:stretch>
+                      <a:fillRect/>
+                    </a:stretch>
+                  </pic:blipFill>
+                  <pic:spPr>
+                    <a:xfrm>
+                      <a:off x="0" y="0"/>
+                      <a:ext cx="4154349" cy="2932066"/>
+                    </a:xfrm>
+                    <a:prstGeom prst="rect">
+                      <a:avLst/>
+                    </a:prstGeom>
+                  </pic:spPr>
+                </pic:pic>
+              </a:graphicData>
+            </a:graphic>
+          </wp:inline>
+        </w:drawing>
+      </w:r>
+    </w:p>
+    <w:p>
+      <w:pPr>
+        <w:pStyle w:val="ListParagraph"/>
+        <w:numPr>
+          <w:ilvl w:val="1"/>
+          <w:numId w:val="1"/>
+        </w:numPr>
+      </w:pPr>
+      <w:r>
+        <w:drawing>
+          <wp:inline distT="0" distB="0" distL="0" distR="0" wp14:anchorId="6311ED52" wp14:editId="5BB7856F">
+            <wp:extent cx="5943600" cy="487680"/>
+            <wp:effectExtent l="0" t="0" r="0" b="7620"/>
+            <wp:docPr id="11" name="Picture 11"/>
+            <wp:cNvGraphicFramePr>
+              <a:graphicFrameLocks xmlns:a="http://schemas.openxmlformats.org/drawingml/2006/main" noChangeAspect="1"/>
+            </wp:cNvGraphicFramePr>
+            <a:graphic xmlns:a="http://schemas.openxmlformats.org/drawingml/2006/main">
+              <a:graphicData uri="http://schemas.openxmlformats.org/drawingml/2006/picture">
+                <pic:pic xmlns:pic="http://schemas.openxmlformats.org/drawingml/2006/picture">
+                  <pic:nvPicPr>
+                    <pic:cNvPr id="1" name=""/>
+                    <pic:cNvPicPr/>
+                  </pic:nvPicPr>
+                  <pic:blipFill>
+                    <a:blip r:embed="rId15"/>
+                    <a:stretch>
+                      <a:fillRect/>
+                    </a:stretch>
+                  </pic:blipFill>
+                  <pic:spPr>
+                    <a:xfrm>
+                      <a:off x="0" y="0"/>
+                      <a:ext cx="5943600" cy="487680"/>
+                    </a:xfrm>
+                    <a:prstGeom prst="rect">
+                      <a:avLst/>
+                    </a:prstGeom>
+                  </pic:spPr>
+                </pic:pic>
+              </a:graphicData>
+            </a:graphic>
+          </wp:inline>
+        </w:drawing>
+      </w:r>
+    </w:p>
+    <w:tbl>
+      <w:tblPr>
+        <w:tblStyle w:val="TableGrid"/>
+        <w:tblW w:w="9830" w:type="dxa"/>
+        <w:tblInd w:w="720" w:type="dxa"/>
+        <w:tblLook w:val="04A0" w:firstRow="1" w:lastRow="0" w:firstColumn="1" w:lastColumn="0" w:noHBand="0" w:noVBand="1"/>
+      </w:tblPr>
+      <w:tblGrid>
+        <w:gridCol w:w="734"/>
+        <w:gridCol w:w="1658"/>
+        <w:gridCol w:w="1445"/>
+        <w:gridCol w:w="1445"/>
+        <w:gridCol w:w="1445"/>
+        <w:gridCol w:w="1445"/>
+        <w:gridCol w:w="1658"/>
+      </w:tblGrid>
+      <w:tr>
+        <w:trPr>
+          <w:trHeight w:val="287"/>
+        </w:trPr>
+        <w:tc>
+          <w:tcPr>
+            <w:tcW w:w="734" w:type="dxa"/>
+          </w:tcPr>
+          <w:p>
+            <w:pPr>
+              <w:pStyle w:val="ListParagraph"/>
+              <w:ind w:left="0"/>
+            </w:pPr>
+          </w:p>
+        </w:tc>
+        <w:tc>
+          <w:tcPr>
+            <w:tcW w:w="1658" w:type="dxa"/>
+          </w:tcPr>
+          <w:p>
+            <w:pPr>
+              <w:pStyle w:val="ListParagraph"/>
+              <w:ind w:left="0"/>
+            </w:pPr>
+            <w:r>
+              <w:t>PW</w:t>
+            </w:r>
+            <w:r>
+              <w:t>M</w:t>
+            </w:r>
+            <w:r>
+              <w:t>2</w:t>
+            </w:r>
+            <w:r>
+              <w:t>(PWM)</w:t>
+            </w:r>
+          </w:p>
+        </w:tc>
+        <w:tc>
+          <w:tcPr>
+            <w:tcW w:w="1445" w:type="dxa"/>
+          </w:tcPr>
+          <w:p>
+            <w:pPr>
+              <w:pStyle w:val="ListParagraph"/>
+              <w:ind w:left="0"/>
+            </w:pPr>
+            <w:r>
+              <w:t>PW</w:t>
+            </w:r>
+            <w:r>
+              <w:t>M</w:t>
+            </w:r>
+            <w:r>
+              <w:t>3</w:t>
+            </w:r>
+            <w:r>
+              <w:t>(IN2)</w:t>
+            </w:r>
+          </w:p>
+        </w:tc>
+        <w:tc>
+          <w:tcPr>
+            <w:tcW w:w="1445" w:type="dxa"/>
+          </w:tcPr>
+          <w:p>
+            <w:pPr>
+              <w:pStyle w:val="ListParagraph"/>
+              <w:ind w:left="0"/>
+            </w:pPr>
+            <w:r>
+              <w:t>PW</w:t>
+            </w:r>
+            <w:r>
+              <w:t>M</w:t>
+            </w:r>
+            <w:r>
+              <w:t>4</w:t>
+            </w:r>
+            <w:r>
+              <w:t>(IN1)</w:t>
+            </w:r>
+          </w:p>
+        </w:tc>
+        <w:tc>
+          <w:tcPr>
+            <w:tcW w:w="1445" w:type="dxa"/>
+          </w:tcPr>
+          <w:p>
+            <w:pPr>
+              <w:pStyle w:val="ListParagraph"/>
+              <w:ind w:left="0"/>
+            </w:pPr>
+            <w:r>
+              <w:t>PW</w:t>
+            </w:r>
+            <w:r>
+              <w:t>M</w:t>
+            </w:r>
+            <w:r>
+              <w:t>5</w:t>
+            </w:r>
+            <w:r>
+              <w:t>(IN1)</w:t>
+            </w:r>
+          </w:p>
+        </w:tc>
+        <w:tc>
+          <w:tcPr>
+            <w:tcW w:w="1445" w:type="dxa"/>
+          </w:tcPr>
+          <w:p>
+            <w:pPr>
+              <w:pStyle w:val="ListParagraph"/>
+              <w:ind w:left="0"/>
+            </w:pPr>
+            <w:r>
+              <w:t>PW</w:t>
+            </w:r>
+            <w:r>
+              <w:t>M</w:t>
+            </w:r>
+            <w:r>
+              <w:t>6</w:t>
+            </w:r>
+            <w:r>
+              <w:t>(IN2)</w:t>
+            </w:r>
+          </w:p>
+        </w:tc>
+        <w:tc>
+          <w:tcPr>
+            <w:tcW w:w="1658" w:type="dxa"/>
+          </w:tcPr>
+          <w:p>
+            <w:pPr>
+              <w:pStyle w:val="ListParagraph"/>
+              <w:ind w:left="0"/>
+            </w:pPr>
+            <w:r>
+              <w:t>PW</w:t>
+            </w:r>
+            <w:r>
+              <w:t>M</w:t>
+            </w:r>
+            <w:r>
+              <w:t>7</w:t>
+            </w:r>
+            <w:r>
+              <w:t>(PWM)</w:t>
+            </w:r>
+          </w:p>
+        </w:tc>
+      </w:tr>
+      <w:tr>
+        <w:trPr>
+          <w:trHeight w:val="564"/>
+        </w:trPr>
+        <w:tc>
+          <w:tcPr>
+            <w:tcW w:w="734" w:type="dxa"/>
+          </w:tcPr>
+          <w:p>
+            <w:pPr>
+              <w:pStyle w:val="ListParagraph"/>
+              <w:ind w:left="0"/>
+            </w:pPr>
+            <w:r>
+              <w:t>A-ON</w:t>
+            </w:r>
+          </w:p>
+        </w:tc>
+        <w:tc>
+          <w:tcPr>
+            <w:tcW w:w="1658" w:type="dxa"/>
+          </w:tcPr>
+          <w:p>
+            <w:pPr>
+              <w:pStyle w:val="ListParagraph"/>
+              <w:ind w:left="0"/>
+            </w:pPr>
+            <w:r>
+              <w:t>H</w:t>
+            </w:r>
+          </w:p>
+        </w:tc>
+        <w:tc>
+          <w:tcPr>
+            <w:tcW w:w="1445" w:type="dxa"/>
+          </w:tcPr>
+          <w:p>
+            <w:pPr>
+              <w:pStyle w:val="ListParagraph"/>
+              <w:ind w:left="0"/>
+            </w:pPr>
+            <w:r>
+              <w:t>L</w:t>
+            </w:r>
+          </w:p>
+        </w:tc>
+        <w:tc>
+          <w:tcPr>
+            <w:tcW w:w="1445" w:type="dxa"/>
+          </w:tcPr>
+          <w:p>
+            <w:pPr>
+              <w:pStyle w:val="ListParagraph"/>
+              <w:ind w:left="0"/>
+            </w:pPr>
+            <w:r>
+              <w:t>H</w:t>
+            </w:r>
+          </w:p>
+        </w:tc>
+        <w:tc>
+          <w:tcPr>
+            <w:tcW w:w="1445" w:type="dxa"/>
+          </w:tcPr>
+          <w:p>
+            <w:pPr>
+              <w:pStyle w:val="ListParagraph"/>
+              <w:ind w:left="0"/>
+            </w:pPr>
+            <w:r>
+              <w:t>H</w:t>
+            </w:r>
+          </w:p>
+        </w:tc>
+        <w:tc>
+          <w:tcPr>
+            <w:tcW w:w="1445" w:type="dxa"/>
+          </w:tcPr>
+          <w:p>
+            <w:pPr>
+              <w:pStyle w:val="ListParagraph"/>
+              <w:ind w:left="0"/>
+            </w:pPr>
+            <w:r>
+              <w:t>L</w:t>
+            </w:r>
+          </w:p>
+        </w:tc>
+        <w:tc>
+          <w:tcPr>
+            <w:tcW w:w="1658" w:type="dxa"/>
+          </w:tcPr>
+          <w:p>
+            <w:pPr>
+              <w:pStyle w:val="ListParagraph"/>
+              <w:ind w:left="0"/>
+            </w:pPr>
+            <w:r>
+              <w:t>L</w:t>
+            </w:r>
+          </w:p>
+        </w:tc>
+      </w:tr>
+      <w:tr>
+        <w:trPr>
+          <w:trHeight w:val="564"/>
+        </w:trPr>
+        <w:tc>
+          <w:tcPr>
+            <w:tcW w:w="734" w:type="dxa"/>
+          </w:tcPr>
+          <w:p>
+            <w:pPr>
+              <w:pStyle w:val="ListParagraph"/>
+              <w:ind w:left="0"/>
+            </w:pPr>
+            <w:r>
+              <w:t>B-ON</w:t>
+            </w:r>
+          </w:p>
+        </w:tc>
+        <w:tc>
+          <w:tcPr>
+            <w:tcW w:w="1658" w:type="dxa"/>
+          </w:tcPr>
+          <w:p>
+            <w:pPr>
+              <w:pStyle w:val="ListParagraph"/>
+              <w:ind w:left="0"/>
+            </w:pPr>
+            <w:r>
+              <w:t>L</w:t>
+            </w:r>
+          </w:p>
+        </w:tc>
+        <w:tc>
+          <w:tcPr>
+            <w:tcW w:w="1445" w:type="dxa"/>
+          </w:tcPr>
+          <w:p>
+            <w:pPr>
+              <w:pStyle w:val="ListParagraph"/>
+              <w:ind w:left="0"/>
+            </w:pPr>
+            <w:r>
+              <w:t>L</w:t>
+            </w:r>
+          </w:p>
+        </w:tc>
+        <w:tc>
+          <w:tcPr>
+            <w:tcW w:w="1445" w:type="dxa"/>
+          </w:tcPr>
+          <w:p>
+            <w:pPr>
+              <w:pStyle w:val="ListParagraph"/>
+              <w:ind w:left="0"/>
+            </w:pPr>
+            <w:r>
+              <w:t>H</w:t>
+            </w:r>
+          </w:p>
+        </w:tc>
+        <w:tc>
+          <w:tcPr>
+            <w:tcW w:w="1445" w:type="dxa"/>
+          </w:tcPr>
+          <w:p>
+            <w:pPr>
+              <w:pStyle w:val="ListParagraph"/>
+              <w:ind w:left="0"/>
+            </w:pPr>
+            <w:r>
+              <w:t>H</w:t>
+            </w:r>
+          </w:p>
+        </w:tc>
+        <w:tc>
+          <w:tcPr>
+            <w:tcW w:w="1445" w:type="dxa"/>
+          </w:tcPr>
+          <w:p>
+            <w:pPr>
+              <w:pStyle w:val="ListParagraph"/>
+              <w:ind w:left="0"/>
+            </w:pPr>
+            <w:r>
+              <w:t>L</w:t>
+            </w:r>
+          </w:p>
+        </w:tc>
+        <w:tc>
+          <w:tcPr>
+            <w:tcW w:w="1658" w:type="dxa"/>
+          </w:tcPr>
+          <w:p>
+            <w:pPr>
+              <w:pStyle w:val="ListParagraph"/>
+              <w:ind w:left="0"/>
+            </w:pPr>
+            <w:r>
+              <w:t>H</w:t>
+            </w:r>
+          </w:p>
+        </w:tc>
+      </w:tr>
+    </w:tbl>
+    <w:p>
+      <w:pPr>
+        <w:pStyle w:val="ListParagraph"/>
+        <w:numPr>
+          <w:ilvl w:val="1"/>
+          <w:numId w:val="1"/>
+        </w:numPr>
+      </w:pPr>
+      <w:r>
+        <w:t>Should both be turned on at the same time?</w:t>
+      </w:r>
+    </w:p>
+    <w:p>
+      <w:pPr>
+        <w:pStyle w:val="ListParagraph"/>
+        <w:numPr>
+          <w:ilvl w:val="1"/>
+          <w:numId w:val="1"/>
+        </w:numPr>
+      </w:pPr>
+      <w:r>
+        <w:t>H = 0x10</w:t>
+      </w:r>
+    </w:p>
+    <w:p>
+      <w:pPr>
+        <w:pStyle w:val="ListParagraph"/>
+        <w:numPr>
+          <w:ilvl w:val="1"/>
+          <w:numId w:val="1"/>
+        </w:numPr>
+      </w:pPr>
+      <w:r>
+        <w:t>L = 0x0</w:t>
+      </w:r>
+      <w:r>
+        <w:t>0</w:t>
       </w:r>
       <w:bookmarkStart w:id="0" w:name="_GoBack"/>
       <w:bookmarkEnd w:id="0"/>
@@ -1868,7 +3000,7 @@
         <w:rFonts w:ascii="Courier New" w:hAnsi="Courier New" w:cs="Courier New" w:hint="default"/>
       </w:rPr>
     </w:lvl>
-    <w:lvl w:ilvl="2" w:tplc="04090005" w:tentative="1">
+    <w:lvl w:ilvl="2" w:tplc="04090005">
       <w:start w:val="1"/>
       <w:numFmt w:val="bullet"/>
       <w:lvlText w:val=""/>
@@ -2092,7 +3224,7 @@
       </w:pPr>
     </w:pPrDefault>
   </w:docDefaults>
-  <w:latentStyles w:defLockedState="0" w:defUIPriority="99" w:defSemiHidden="0" w:defUnhideWhenUsed="0" w:defQFormat="0" w:count="375">
+  <w:latentStyles w:defLockedState="0" w:defUIPriority="99" w:defSemiHidden="0" w:defUnhideWhenUsed="0" w:defQFormat="0" w:count="376">
     <w:lsdException w:name="Normal" w:uiPriority="0" w:qFormat="1"/>
     <w:lsdException w:name="heading 1" w:uiPriority="9" w:qFormat="1"/>
     <w:lsdException w:name="heading 2" w:semiHidden="1" w:uiPriority="9" w:unhideWhenUsed="1" w:qFormat="1"/>
@@ -2198,7 +3330,6 @@
     <w:lsdException w:name="HTML Sample" w:semiHidden="1" w:unhideWhenUsed="1"/>
     <w:lsdException w:name="HTML Typewriter" w:semiHidden="1" w:unhideWhenUsed="1"/>
     <w:lsdException w:name="HTML Variable" w:semiHidden="1" w:unhideWhenUsed="1"/>
-    <w:lsdException w:name="Normal Table" w:semiHidden="1" w:unhideWhenUsed="1"/>
     <w:lsdException w:name="annotation subject" w:semiHidden="1" w:unhideWhenUsed="1"/>
     <w:lsdException w:name="No List" w:semiHidden="1" w:unhideWhenUsed="1"/>
     <w:lsdException w:name="Outline List 1" w:semiHidden="1" w:unhideWhenUsed="1"/>
@@ -2245,10 +3376,8 @@
     <w:lsdException w:name="Table Subtle 2" w:semiHidden="1" w:unhideWhenUsed="1"/>
     <w:lsdException w:name="Table Web 1" w:semiHidden="1" w:unhideWhenUsed="1"/>
     <w:lsdException w:name="Table Web 2" w:semiHidden="1" w:unhideWhenUsed="1"/>
-    <w:lsdException w:name="Table Web 3" w:semiHidden="1" w:unhideWhenUsed="1"/>
     <w:lsdException w:name="Balloon Text" w:semiHidden="1" w:unhideWhenUsed="1"/>
     <w:lsdException w:name="Table Grid" w:uiPriority="39"/>
-    <w:lsdException w:name="Table Theme" w:semiHidden="1" w:unhideWhenUsed="1"/>
     <w:lsdException w:name="Placeholder Text" w:semiHidden="1"/>
     <w:lsdException w:name="No Spacing" w:uiPriority="1" w:qFormat="1"/>
     <w:lsdException w:name="Light Shading" w:uiPriority="60"/>
@@ -2468,6 +3597,7 @@
     <w:lsdException w:name="Smart Hyperlink" w:semiHidden="1" w:unhideWhenUsed="1"/>
     <w:lsdException w:name="Hashtag" w:semiHidden="1" w:unhideWhenUsed="1"/>
     <w:lsdException w:name="Unresolved Mention" w:semiHidden="1" w:unhideWhenUsed="1"/>
+    <w:lsdException w:name="Smart Link" w:semiHidden="1" w:unhideWhenUsed="1"/>
   </w:latentStyles>
   <w:style w:type="paragraph" w:default="1" w:styleId="Normal">
     <w:name w:val="Normal"/>
@@ -2510,6 +3640,25 @@
       <w:ind w:left="720"/>
       <w:contextualSpacing/>
     </w:pPr>
+  </w:style>
+  <w:style w:type="table" w:styleId="TableGrid">
+    <w:name w:val="Table Grid"/>
+    <w:basedOn w:val="TableNormal"/>
+    <w:uiPriority w:val="39"/>
+    <w:rsid w:val="00004F2C"/>
+    <w:pPr>
+      <w:spacing w:after="0" w:line="240" w:lineRule="auto"/>
+    </w:pPr>
+    <w:tblPr>
+      <w:tblBorders>
+        <w:top w:val="single" w:sz="4" w:space="0" w:color="auto"/>
+        <w:left w:val="single" w:sz="4" w:space="0" w:color="auto"/>
+        <w:bottom w:val="single" w:sz="4" w:space="0" w:color="auto"/>
+        <w:right w:val="single" w:sz="4" w:space="0" w:color="auto"/>
+        <w:insideH w:val="single" w:sz="4" w:space="0" w:color="auto"/>
+        <w:insideV w:val="single" w:sz="4" w:space="0" w:color="auto"/>
+      </w:tblBorders>
+    </w:tblPr>
   </w:style>
 </w:styles>
 </file>

</xml_diff>